<commit_message>
Informe completo con detalle.
</commit_message>
<xml_diff>
--- a/Informe Desafio 1 Informatica II.docx
+++ b/Informe Desafio 1 Informatica II.docx
@@ -546,17 +546,7 @@
           <w:szCs w:val="24"/>
           <w:lang w:val="es-MX"/>
         </w:rPr>
-        <w:t xml:space="preserve"> y consideraciones</w:t>
-      </w:r>
-      <w:r>
-        <w:rPr>
-          <w:rFonts w:cstheme="minorHAnsi"/>
-          <w:color w:val="000000" w:themeColor="text1"/>
-          <w:sz w:val="24"/>
-          <w:szCs w:val="24"/>
-          <w:lang w:val="es-MX"/>
-        </w:rPr>
-        <w:t>………………………………………………………</w:t>
+        <w:t xml:space="preserve"> y consideraciones………………………………………………………</w:t>
       </w:r>
       <w:r>
         <w:rPr>
@@ -592,17 +582,7 @@
           <w:szCs w:val="24"/>
           <w:lang w:val="es-MX"/>
         </w:rPr>
-        <w:t>Esquema de las tareas en el desarrollo de</w:t>
-      </w:r>
-      <w:r>
-        <w:rPr>
-          <w:rFonts w:cstheme="minorHAnsi"/>
-          <w:color w:val="000000" w:themeColor="text1"/>
-          <w:sz w:val="24"/>
-          <w:szCs w:val="24"/>
-          <w:lang w:val="es-MX"/>
-        </w:rPr>
-        <w:t xml:space="preserve"> algoritmos…………………………………</w:t>
+        <w:t>Esquema de las tareas en el desarrollo de algoritmos…………………………………</w:t>
       </w:r>
       <w:r>
         <w:rPr>
@@ -638,17 +618,7 @@
           <w:szCs w:val="24"/>
           <w:lang w:val="es-MX"/>
         </w:rPr>
-        <w:t>Algoritmos Implementados</w:t>
-      </w:r>
-      <w:r>
-        <w:rPr>
-          <w:rFonts w:cstheme="minorHAnsi"/>
-          <w:color w:val="000000" w:themeColor="text1"/>
-          <w:sz w:val="24"/>
-          <w:szCs w:val="24"/>
-          <w:lang w:val="es-MX"/>
-        </w:rPr>
-        <w:t>…………………………………………………………………………</w:t>
+        <w:t>Algoritmos Implementados…………………………………………………………………………</w:t>
       </w:r>
       <w:r>
         <w:rPr>
@@ -684,17 +654,7 @@
           <w:szCs w:val="24"/>
           <w:lang w:val="es-MX"/>
         </w:rPr>
-        <w:t>Problemas de desarrollo afrontados</w:t>
-      </w:r>
-      <w:r>
-        <w:rPr>
-          <w:rFonts w:cstheme="minorHAnsi"/>
-          <w:color w:val="000000" w:themeColor="text1"/>
-          <w:sz w:val="24"/>
-          <w:szCs w:val="24"/>
-          <w:lang w:val="es-MX"/>
-        </w:rPr>
-        <w:t>……………………………………………………………</w:t>
+        <w:t>Problemas de desarrollo afrontados……………………………………………………………</w:t>
       </w:r>
       <w:r>
         <w:rPr>
@@ -730,17 +690,7 @@
           <w:szCs w:val="24"/>
           <w:lang w:val="es-MX"/>
         </w:rPr>
-        <w:t>Evolución en la solución y consideraciones para la implementación</w:t>
-      </w:r>
-      <w:r>
-        <w:rPr>
-          <w:rFonts w:cstheme="minorHAnsi"/>
-          <w:color w:val="000000" w:themeColor="text1"/>
-          <w:sz w:val="24"/>
-          <w:szCs w:val="24"/>
-          <w:lang w:val="es-MX"/>
-        </w:rPr>
-        <w:t>……………</w:t>
+        <w:t>Evolución en la solución y consideraciones para la implementación……………</w:t>
       </w:r>
       <w:r>
         <w:rPr>
@@ -823,8 +773,6 @@
           <w:lang w:val="es-MX"/>
         </w:rPr>
       </w:pPr>
-      <w:bookmarkStart w:id="0" w:name="_GoBack"/>
-      <w:bookmarkEnd w:id="0"/>
     </w:p>
     <w:p>
       <w:pPr>
@@ -2154,7 +2102,7 @@
                                     </pic:cNvPicPr>
                                   </pic:nvPicPr>
                                   <pic:blipFill>
-                                    <a:blip r:embed="rId10">
+                                    <a:blip r:embed="rId11">
                                       <a:extLst>
                                         <a:ext uri="{28A0092B-C50C-407E-A947-70E740481C1C}">
                                           <a14:useLocalDpi xmlns:a14="http://schemas.microsoft.com/office/drawing/2010/main" val="0"/>
@@ -2797,7 +2745,7 @@
                                           </pic:cNvPicPr>
                                         </pic:nvPicPr>
                                         <pic:blipFill>
-                                          <a:blip r:embed="rId10">
+                                          <a:blip r:embed="rId11">
                                             <a:extLst>
                                               <a:ext uri="{28A0092B-C50C-407E-A947-70E740481C1C}">
                                                 <a14:useLocalDpi xmlns:a14="http://schemas.microsoft.com/office/drawing/2010/main" val="0"/>
@@ -2900,7 +2848,7 @@
                                     </pic:cNvPicPr>
                                   </pic:nvPicPr>
                                   <pic:blipFill>
-                                    <a:blip r:embed="rId10">
+                                    <a:blip r:embed="rId11">
                                       <a:extLst>
                                         <a:ext uri="{28A0092B-C50C-407E-A947-70E740481C1C}">
                                           <a14:useLocalDpi xmlns:a14="http://schemas.microsoft.com/office/drawing/2010/main" val="0"/>
@@ -3079,7 +3027,7 @@
                                           </pic:cNvPicPr>
                                         </pic:nvPicPr>
                                         <pic:blipFill>
-                                          <a:blip r:embed="rId10">
+                                          <a:blip r:embed="rId11">
                                             <a:extLst>
                                               <a:ext uri="{28A0092B-C50C-407E-A947-70E740481C1C}">
                                                 <a14:useLocalDpi xmlns:a14="http://schemas.microsoft.com/office/drawing/2010/main" val="0"/>
@@ -3190,7 +3138,7 @@
                                     </pic:cNvPicPr>
                                   </pic:nvPicPr>
                                   <pic:blipFill>
-                                    <a:blip r:embed="rId10">
+                                    <a:blip r:embed="rId11">
                                       <a:extLst>
                                         <a:ext uri="{28A0092B-C50C-407E-A947-70E740481C1C}">
                                           <a14:useLocalDpi xmlns:a14="http://schemas.microsoft.com/office/drawing/2010/main" val="0"/>
@@ -4172,7 +4120,16 @@
                                 <w:szCs w:val="24"/>
                                 <w:lang w:val="es-MX"/>
                               </w:rPr>
-                              <w:t>validación</w:t>
+                              <w:t>v</w:t>
+                            </w:r>
+                            <w:r>
+                              <w:rPr>
+                                <w:color w:val="002060"/>
+                                <w:sz w:val="24"/>
+                                <w:szCs w:val="24"/>
+                                <w:lang w:val="es-MX"/>
+                              </w:rPr>
+                              <w:t>alidación</w:t>
                             </w:r>
                             <w:proofErr w:type="gramEnd"/>
                             <w:r>
@@ -4201,7 +4158,7 @@
                                           </pic:cNvPicPr>
                                         </pic:nvPicPr>
                                         <pic:blipFill>
-                                          <a:blip r:embed="rId10">
+                                          <a:blip r:embed="rId11">
                                             <a:extLst>
                                               <a:ext uri="{28A0092B-C50C-407E-A947-70E740481C1C}">
                                                 <a14:useLocalDpi xmlns:a14="http://schemas.microsoft.com/office/drawing/2010/main" val="0"/>
@@ -4275,7 +4232,16 @@
                           <w:szCs w:val="24"/>
                           <w:lang w:val="es-MX"/>
                         </w:rPr>
-                        <w:t>validación</w:t>
+                        <w:t>v</w:t>
+                      </w:r>
+                      <w:r>
+                        <w:rPr>
+                          <w:color w:val="002060"/>
+                          <w:sz w:val="24"/>
+                          <w:szCs w:val="24"/>
+                          <w:lang w:val="es-MX"/>
+                        </w:rPr>
+                        <w:t>alidación</w:t>
                       </w:r>
                       <w:proofErr w:type="gramEnd"/>
                       <w:r>
@@ -4304,7 +4270,7 @@
                                     </pic:cNvPicPr>
                                   </pic:nvPicPr>
                                   <pic:blipFill>
-                                    <a:blip r:embed="rId10">
+                                    <a:blip r:embed="rId11">
                                       <a:extLst>
                                         <a:ext uri="{28A0092B-C50C-407E-A947-70E740481C1C}">
                                           <a14:useLocalDpi xmlns:a14="http://schemas.microsoft.com/office/drawing/2010/main" val="0"/>
@@ -4770,7 +4736,96 @@
         <mc:AlternateContent>
           <mc:Choice Requires="wps">
             <w:drawing>
-              <wp:anchor distT="0" distB="0" distL="114300" distR="114300" simplePos="0" relativeHeight="251694080" behindDoc="0" locked="0" layoutInCell="1" allowOverlap="1" wp14:anchorId="3F3FB5A6" wp14:editId="0A286C29">
+              <wp:anchor distT="0" distB="0" distL="114300" distR="114300" simplePos="0" relativeHeight="251714560" behindDoc="0" locked="0" layoutInCell="1" allowOverlap="1" wp14:anchorId="5B90FEF2" wp14:editId="64917416">
+                <wp:simplePos x="0" y="0"/>
+                <wp:positionH relativeFrom="column">
+                  <wp:posOffset>2596515</wp:posOffset>
+                </wp:positionH>
+                <wp:positionV relativeFrom="paragraph">
+                  <wp:posOffset>95885</wp:posOffset>
+                </wp:positionV>
+                <wp:extent cx="333375" cy="1428750"/>
+                <wp:effectExtent l="38100" t="76200" r="0" b="95250"/>
+                <wp:wrapNone/>
+                <wp:docPr id="33" name="Conector angular 33"/>
+                <wp:cNvGraphicFramePr/>
+                <a:graphic xmlns:a="http://schemas.openxmlformats.org/drawingml/2006/main">
+                  <a:graphicData uri="http://schemas.microsoft.com/office/word/2010/wordprocessingShape">
+                    <wps:wsp>
+                      <wps:cNvCnPr/>
+                      <wps:spPr>
+                        <a:xfrm>
+                          <a:off x="0" y="0"/>
+                          <a:ext cx="333375" cy="1428750"/>
+                        </a:xfrm>
+                        <a:prstGeom prst="bentConnector3">
+                          <a:avLst/>
+                        </a:prstGeom>
+                        <a:ln>
+                          <a:headEnd type="triangle"/>
+                          <a:tailEnd type="triangle"/>
+                        </a:ln>
+                      </wps:spPr>
+                      <wps:style>
+                        <a:lnRef idx="1">
+                          <a:schemeClr val="accent1"/>
+                        </a:lnRef>
+                        <a:fillRef idx="0">
+                          <a:schemeClr val="accent1"/>
+                        </a:fillRef>
+                        <a:effectRef idx="0">
+                          <a:schemeClr val="accent1"/>
+                        </a:effectRef>
+                        <a:fontRef idx="minor">
+                          <a:schemeClr val="tx1"/>
+                        </a:fontRef>
+                      </wps:style>
+                      <wps:bodyPr/>
+                    </wps:wsp>
+                  </a:graphicData>
+                </a:graphic>
+                <wp14:sizeRelH relativeFrom="margin">
+                  <wp14:pctWidth>0</wp14:pctWidth>
+                </wp14:sizeRelH>
+                <wp14:sizeRelV relativeFrom="margin">
+                  <wp14:pctHeight>0</wp14:pctHeight>
+                </wp14:sizeRelV>
+              </wp:anchor>
+            </w:drawing>
+          </mc:Choice>
+          <mc:Fallback>
+            <w:pict>
+              <v:shapetype w14:anchorId="404CE6D4" id="_x0000_t34" coordsize="21600,21600" o:spt="34" o:oned="t" adj="10800" path="m,l@0,0@0,21600,21600,21600e" filled="f">
+                <v:stroke joinstyle="miter"/>
+                <v:formulas>
+                  <v:f eqn="val #0"/>
+                </v:formulas>
+                <v:path arrowok="t" fillok="f" o:connecttype="none"/>
+                <v:handles>
+                  <v:h position="#0,center"/>
+                </v:handles>
+                <o:lock v:ext="edit" shapetype="t"/>
+              </v:shapetype>
+              <v:shape id="Conector angular 33" o:spid="_x0000_s1026" type="#_x0000_t34" style="position:absolute;margin-left:204.45pt;margin-top:7.55pt;width:26.25pt;height:112.5pt;z-index:251714560;visibility:visible;mso-wrap-style:square;mso-width-percent:0;mso-height-percent:0;mso-wrap-distance-left:9pt;mso-wrap-distance-top:0;mso-wrap-distance-right:9pt;mso-wrap-distance-bottom:0;mso-position-horizontal:absolute;mso-position-horizontal-relative:text;mso-position-vertical:absolute;mso-position-vertical-relative:text;mso-width-percent:0;mso-height-percent:0;mso-width-relative:margin;mso-height-relative:margin" o:gfxdata="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" strokecolor="#5b9bd5 [3204]" strokeweight=".5pt">
+                <v:stroke startarrow="block" endarrow="block"/>
+              </v:shape>
+            </w:pict>
+          </mc:Fallback>
+        </mc:AlternateContent>
+      </w:r>
+      <w:r>
+        <w:rPr>
+          <w:rFonts w:cstheme="minorHAnsi"/>
+          <w:noProof/>
+          <w:color w:val="000000" w:themeColor="text1"/>
+          <w:sz w:val="24"/>
+          <w:szCs w:val="24"/>
+          <w:lang w:eastAsia="es-CO"/>
+        </w:rPr>
+        <mc:AlternateContent>
+          <mc:Choice Requires="wps">
+            <w:drawing>
+              <wp:anchor distT="0" distB="0" distL="114300" distR="114300" simplePos="0" relativeHeight="251694080" behindDoc="0" locked="0" layoutInCell="1" allowOverlap="1" wp14:anchorId="12DAA7C9" wp14:editId="69637ACC">
                 <wp:simplePos x="0" y="0"/>
                 <wp:positionH relativeFrom="column">
                   <wp:posOffset>2577465</wp:posOffset>
@@ -4823,7 +4878,7 @@
           </mc:Choice>
           <mc:Fallback>
             <w:pict>
-              <v:shape w14:anchorId="7339CF01" id="Conector angular 39" o:spid="_x0000_s1026" type="#_x0000_t34" style="position:absolute;margin-left:202.95pt;margin-top:7.8pt;width:46.5pt;height:117pt;flip:x;z-index:251694080;visibility:visible;mso-wrap-style:square;mso-wrap-distance-left:9pt;mso-wrap-distance-top:0;mso-wrap-distance-right:9pt;mso-wrap-distance-bottom:0;mso-position-horizontal:absolute;mso-position-horizontal-relative:text;mso-position-vertical:absolute;mso-position-vertical-relative:text" o:gfxdata="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" strokecolor="#5b9bd5 [3204]" strokeweight=".5pt">
+              <v:shape w14:anchorId="3E525BEC" id="Conector angular 39" o:spid="_x0000_s1026" type="#_x0000_t34" style="position:absolute;margin-left:202.95pt;margin-top:7.8pt;width:46.5pt;height:117pt;flip:x;z-index:251694080;visibility:visible;mso-wrap-style:square;mso-wrap-distance-left:9pt;mso-wrap-distance-top:0;mso-wrap-distance-right:9pt;mso-wrap-distance-bottom:0;mso-position-horizontal:absolute;mso-position-horizontal-relative:text;mso-position-vertical:absolute;mso-position-vertical-relative:text" o:gfxdata="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" strokecolor="#5b9bd5 [3204]" strokeweight=".5pt">
                 <v:stroke startarrow="block" endarrow="block"/>
               </v:shape>
             </w:pict>
@@ -5610,6 +5665,8 @@
           <w:lang w:val="es-MX"/>
         </w:rPr>
       </w:pPr>
+      <w:bookmarkStart w:id="0" w:name="_GoBack"/>
+      <w:bookmarkEnd w:id="0"/>
     </w:p>
     <w:p>
       <w:pPr>
@@ -5948,7 +6005,7 @@
                                           </pic:cNvPicPr>
                                         </pic:nvPicPr>
                                         <pic:blipFill>
-                                          <a:blip r:embed="rId10">
+                                          <a:blip r:embed="rId11">
                                             <a:extLst>
                                               <a:ext uri="{28A0092B-C50C-407E-A947-70E740481C1C}">
                                                 <a14:useLocalDpi xmlns:a14="http://schemas.microsoft.com/office/drawing/2010/main" val="0"/>
@@ -6052,7 +6109,7 @@
                                     </pic:cNvPicPr>
                                   </pic:nvPicPr>
                                   <pic:blipFill>
-                                    <a:blip r:embed="rId10">
+                                    <a:blip r:embed="rId11">
                                       <a:extLst>
                                         <a:ext uri="{28A0092B-C50C-407E-A947-70E740481C1C}">
                                           <a14:useLocalDpi xmlns:a14="http://schemas.microsoft.com/office/drawing/2010/main" val="0"/>
@@ -9914,39 +9971,71 @@
           <w:szCs w:val="24"/>
           <w:lang w:val="es-MX"/>
         </w:rPr>
-        <w:t>Una de las posibles soluciones planteadas sería que la regla K quede truncada al ser imposible que la comparación coincida con la regla K, arrojando como resultado al usuario la cerradura X con la regla K truncada al ser lo más cercano y posible a lo que el usuario solicitó.</w:t>
-      </w:r>
-    </w:p>
-    <w:p>
-      <w:pPr>
-        <w:pStyle w:val="Prrafodelista"/>
-        <w:jc w:val="center"/>
-        <w:rPr>
-          <w:rFonts w:cstheme="minorHAnsi"/>
-          <w:color w:val="000000" w:themeColor="text1"/>
-          <w:sz w:val="24"/>
-          <w:szCs w:val="24"/>
-          <w:lang w:val="es-MX"/>
-        </w:rPr>
-      </w:pPr>
-    </w:p>
-    <w:p>
-      <w:pPr>
-        <w:pStyle w:val="Prrafodelista"/>
-        <w:jc w:val="center"/>
-        <w:rPr>
-          <w:rFonts w:cstheme="minorHAnsi"/>
-          <w:color w:val="000000" w:themeColor="text1"/>
-          <w:sz w:val="24"/>
-          <w:szCs w:val="24"/>
-          <w:u w:val="single"/>
-          <w:lang w:val="es-MX"/>
-        </w:rPr>
-      </w:pPr>
-    </w:p>
-    <w:p>
-      <w:pPr>
-        <w:pStyle w:val="Prrafodelista"/>
+        <w:t>En cuanto al problema de las comparaciones mayores seguidas que hacen llegar el algoritmo a un punto muerto donde no se puede encontrar una solución, u</w:t>
+      </w:r>
+      <w:r>
+        <w:rPr>
+          <w:rFonts w:cstheme="minorHAnsi"/>
+          <w:color w:val="000000" w:themeColor="text1"/>
+          <w:sz w:val="24"/>
+          <w:szCs w:val="24"/>
+          <w:lang w:val="es-MX"/>
+        </w:rPr>
+        <w:t xml:space="preserve">na de las posibles soluciones planteadas sería que la regla K quede truncada al ser imposible que la comparación coincida con </w:t>
+      </w:r>
+      <w:r>
+        <w:rPr>
+          <w:rFonts w:cstheme="minorHAnsi"/>
+          <w:color w:val="000000" w:themeColor="text1"/>
+          <w:sz w:val="24"/>
+          <w:szCs w:val="24"/>
+          <w:lang w:val="es-MX"/>
+        </w:rPr>
+        <w:t>lo pedido por el usuario</w:t>
+      </w:r>
+      <w:r>
+        <w:rPr>
+          <w:rFonts w:cstheme="minorHAnsi"/>
+          <w:color w:val="000000" w:themeColor="text1"/>
+          <w:sz w:val="24"/>
+          <w:szCs w:val="24"/>
+          <w:lang w:val="es-MX"/>
+        </w:rPr>
+        <w:t>, arrojando como resultado la cerradura X con la regla K truncada al ser lo</w:t>
+      </w:r>
+      <w:r>
+        <w:rPr>
+          <w:rFonts w:cstheme="minorHAnsi"/>
+          <w:color w:val="000000" w:themeColor="text1"/>
+          <w:sz w:val="24"/>
+          <w:szCs w:val="24"/>
+          <w:lang w:val="es-MX"/>
+        </w:rPr>
+        <w:t xml:space="preserve"> más cercano y posible a lo que </w:t>
+      </w:r>
+      <w:r>
+        <w:rPr>
+          <w:rFonts w:cstheme="minorHAnsi"/>
+          <w:color w:val="000000" w:themeColor="text1"/>
+          <w:sz w:val="24"/>
+          <w:szCs w:val="24"/>
+          <w:lang w:val="es-MX"/>
+        </w:rPr>
+        <w:t>solicitó.</w:t>
+      </w:r>
+      <w:r>
+        <w:rPr>
+          <w:rFonts w:cstheme="minorHAnsi"/>
+          <w:color w:val="000000" w:themeColor="text1"/>
+          <w:sz w:val="24"/>
+          <w:szCs w:val="24"/>
+          <w:lang w:val="es-MX"/>
+        </w:rPr>
+        <w:t xml:space="preserve"> La segunda solución y más viable a opinión del equipo, ha sido devolver un mensaje al usuario comunicándole que no es posible crear una cerradura X a partir de la regla K que ingresó.</w:t>
+      </w:r>
+    </w:p>
+    <w:p>
+      <w:pPr>
         <w:jc w:val="center"/>
         <w:rPr>
           <w:rFonts w:cstheme="minorHAnsi"/>
@@ -9988,17 +10077,77 @@
           <w:szCs w:val="24"/>
           <w:lang w:val="es-MX"/>
         </w:rPr>
-        <w:t>Los resultados obtenidos han sido en su mayoría satisfactorios, sin embargo, algunos de ellos no han funcionado como los resultados esperados. La regla K ha demostrado tener limitaciones de uso en sus comparaciones (mayores)</w:t>
-      </w:r>
-      <w:r>
-        <w:rPr>
-          <w:rFonts w:cstheme="minorHAnsi"/>
-          <w:color w:val="000000" w:themeColor="text1"/>
-          <w:sz w:val="24"/>
-          <w:szCs w:val="24"/>
-          <w:lang w:val="es-MX"/>
-        </w:rPr>
-        <w:t xml:space="preserve">, lo que ha dificultado hallar siempre </w:t>
+        <w:t xml:space="preserve">Los resultados obtenidos han sido </w:t>
+      </w:r>
+      <w:r>
+        <w:rPr>
+          <w:rFonts w:cstheme="minorHAnsi"/>
+          <w:color w:val="000000" w:themeColor="text1"/>
+          <w:sz w:val="24"/>
+          <w:szCs w:val="24"/>
+          <w:lang w:val="es-MX"/>
+        </w:rPr>
+        <w:t xml:space="preserve">satisfactorios y han cumplido con las expectativas de </w:t>
+      </w:r>
+      <w:r>
+        <w:rPr>
+          <w:rFonts w:cstheme="minorHAnsi"/>
+          <w:color w:val="000000" w:themeColor="text1"/>
+          <w:sz w:val="24"/>
+          <w:szCs w:val="24"/>
+          <w:lang w:val="es-MX"/>
+        </w:rPr>
+        <w:t>los resultados esperados. La regla K ha demostrado tener limitacion</w:t>
+      </w:r>
+      <w:r>
+        <w:rPr>
+          <w:rFonts w:cstheme="minorHAnsi"/>
+          <w:color w:val="000000" w:themeColor="text1"/>
+          <w:sz w:val="24"/>
+          <w:szCs w:val="24"/>
+          <w:lang w:val="es-MX"/>
+        </w:rPr>
+        <w:t>es de uso en sus comparaciones mayores</w:t>
+      </w:r>
+      <w:r>
+        <w:rPr>
+          <w:rFonts w:cstheme="minorHAnsi"/>
+          <w:color w:val="000000" w:themeColor="text1"/>
+          <w:sz w:val="24"/>
+          <w:szCs w:val="24"/>
+          <w:lang w:val="es-MX"/>
+        </w:rPr>
+        <w:t xml:space="preserve">, lo que </w:t>
+      </w:r>
+      <w:r>
+        <w:rPr>
+          <w:rFonts w:cstheme="minorHAnsi"/>
+          <w:color w:val="000000" w:themeColor="text1"/>
+          <w:sz w:val="24"/>
+          <w:szCs w:val="24"/>
+          <w:lang w:val="es-MX"/>
+        </w:rPr>
+        <w:t>imposibilita</w:t>
+      </w:r>
+      <w:r>
+        <w:rPr>
+          <w:rFonts w:cstheme="minorHAnsi"/>
+          <w:color w:val="000000" w:themeColor="text1"/>
+          <w:sz w:val="24"/>
+          <w:szCs w:val="24"/>
+          <w:lang w:val="es-MX"/>
+        </w:rPr>
+        <w:t xml:space="preserve"> hallar siempre </w:t>
+      </w:r>
+      <w:r>
+        <w:rPr>
+          <w:rFonts w:cstheme="minorHAnsi"/>
+          <w:color w:val="000000" w:themeColor="text1"/>
+          <w:sz w:val="24"/>
+          <w:szCs w:val="24"/>
+          <w:lang w:val="es-MX"/>
+        </w:rPr>
+        <w:t>una</w:t>
       </w:r>
       <w:r>
         <w:rPr>
@@ -10018,7 +10167,27 @@
           <w:szCs w:val="24"/>
           <w:lang w:val="es-MX"/>
         </w:rPr>
-        <w:t xml:space="preserve"> que satisfaga las expectativas del usuario</w:t>
+        <w:t xml:space="preserve"> que satisfaga la petición ingresada por el</w:t>
+      </w:r>
+      <w:r>
+        <w:rPr>
+          <w:rFonts w:cstheme="minorHAnsi"/>
+          <w:color w:val="000000" w:themeColor="text1"/>
+          <w:sz w:val="24"/>
+          <w:szCs w:val="24"/>
+          <w:lang w:val="es-MX"/>
+        </w:rPr>
+        <w:t xml:space="preserve"> usuario</w:t>
+      </w:r>
+      <w:r>
+        <w:rPr>
+          <w:rFonts w:cstheme="minorHAnsi"/>
+          <w:color w:val="000000" w:themeColor="text1"/>
+          <w:sz w:val="24"/>
+          <w:szCs w:val="24"/>
+          <w:lang w:val="es-MX"/>
+        </w:rPr>
+        <w:t>, sin embargo, esta limitación no provocará ningún fallo en el programa e igualmente se le dará respuesta al usuario a través de un comunicado que le informe que su petición no es posible debido a la no coincidencia con la lógica de la regla K</w:t>
       </w:r>
       <w:r>
         <w:rPr>
@@ -10031,8 +10200,2387 @@
         <w:t>.</w:t>
       </w:r>
     </w:p>
+    <w:tbl>
+      <w:tblPr>
+        <w:tblStyle w:val="Tablaconcuadrcula"/>
+        <w:tblpPr w:leftFromText="141" w:rightFromText="141" w:vertAnchor="text" w:horzAnchor="margin" w:tblpY="70"/>
+        <w:tblOverlap w:val="never"/>
+        <w:tblW w:w="0" w:type="auto"/>
+        <w:tblLook w:val="04A0" w:firstRow="1" w:lastRow="0" w:firstColumn="1" w:lastColumn="0" w:noHBand="0" w:noVBand="1"/>
+      </w:tblPr>
+      <w:tblGrid>
+        <w:gridCol w:w="465"/>
+        <w:gridCol w:w="465"/>
+        <w:gridCol w:w="465"/>
+        <w:gridCol w:w="465"/>
+        <w:gridCol w:w="465"/>
+      </w:tblGrid>
+      <w:tr>
+        <w:trPr>
+          <w:trHeight w:val="413"/>
+        </w:trPr>
+        <w:tc>
+          <w:tcPr>
+            <w:tcW w:w="465" w:type="dxa"/>
+            <w:shd w:val="clear" w:color="auto" w:fill="FFFF00"/>
+          </w:tcPr>
+          <w:p>
+            <w:pPr>
+              <w:pStyle w:val="Prrafodelista"/>
+              <w:ind w:left="0"/>
+              <w:rPr>
+                <w:rFonts w:cstheme="minorHAnsi"/>
+                <w:color w:val="000000" w:themeColor="text1"/>
+                <w:sz w:val="24"/>
+                <w:szCs w:val="24"/>
+                <w:lang w:val="es-MX"/>
+              </w:rPr>
+            </w:pPr>
+            <w:r>
+              <w:rPr>
+                <w:rFonts w:cstheme="minorHAnsi"/>
+                <w:color w:val="000000" w:themeColor="text1"/>
+                <w:sz w:val="24"/>
+                <w:szCs w:val="24"/>
+                <w:lang w:val="es-MX"/>
+              </w:rPr>
+              <w:t>1</w:t>
+            </w:r>
+          </w:p>
+        </w:tc>
+        <w:tc>
+          <w:tcPr>
+            <w:tcW w:w="465" w:type="dxa"/>
+            <w:shd w:val="clear" w:color="auto" w:fill="BDD6EE" w:themeFill="accent1" w:themeFillTint="66"/>
+          </w:tcPr>
+          <w:p>
+            <w:pPr>
+              <w:pStyle w:val="Prrafodelista"/>
+              <w:ind w:left="0"/>
+              <w:rPr>
+                <w:rFonts w:cstheme="minorHAnsi"/>
+                <w:color w:val="000000" w:themeColor="text1"/>
+                <w:sz w:val="24"/>
+                <w:szCs w:val="24"/>
+                <w:lang w:val="es-MX"/>
+              </w:rPr>
+            </w:pPr>
+            <w:r>
+              <w:rPr>
+                <w:rFonts w:cstheme="minorHAnsi"/>
+                <w:color w:val="000000" w:themeColor="text1"/>
+                <w:sz w:val="24"/>
+                <w:szCs w:val="24"/>
+                <w:lang w:val="es-MX"/>
+              </w:rPr>
+              <w:t>2</w:t>
+            </w:r>
+          </w:p>
+        </w:tc>
+        <w:tc>
+          <w:tcPr>
+            <w:tcW w:w="465" w:type="dxa"/>
+            <w:shd w:val="clear" w:color="auto" w:fill="BDD6EE" w:themeFill="accent1" w:themeFillTint="66"/>
+          </w:tcPr>
+          <w:p>
+            <w:pPr>
+              <w:pStyle w:val="Prrafodelista"/>
+              <w:ind w:left="0"/>
+              <w:rPr>
+                <w:rFonts w:cstheme="minorHAnsi"/>
+                <w:color w:val="000000" w:themeColor="text1"/>
+                <w:sz w:val="24"/>
+                <w:szCs w:val="24"/>
+                <w:lang w:val="es-MX"/>
+              </w:rPr>
+            </w:pPr>
+            <w:r>
+              <w:rPr>
+                <w:rFonts w:cstheme="minorHAnsi"/>
+                <w:color w:val="000000" w:themeColor="text1"/>
+                <w:sz w:val="24"/>
+                <w:szCs w:val="24"/>
+                <w:lang w:val="es-MX"/>
+              </w:rPr>
+              <w:t>3</w:t>
+            </w:r>
+          </w:p>
+        </w:tc>
+        <w:tc>
+          <w:tcPr>
+            <w:tcW w:w="465" w:type="dxa"/>
+            <w:shd w:val="clear" w:color="auto" w:fill="BDD6EE" w:themeFill="accent1" w:themeFillTint="66"/>
+          </w:tcPr>
+          <w:p>
+            <w:pPr>
+              <w:pStyle w:val="Prrafodelista"/>
+              <w:ind w:left="0"/>
+              <w:rPr>
+                <w:rFonts w:cstheme="minorHAnsi"/>
+                <w:color w:val="000000" w:themeColor="text1"/>
+                <w:sz w:val="24"/>
+                <w:szCs w:val="24"/>
+                <w:lang w:val="es-MX"/>
+              </w:rPr>
+            </w:pPr>
+            <w:r>
+              <w:rPr>
+                <w:rFonts w:cstheme="minorHAnsi"/>
+                <w:color w:val="000000" w:themeColor="text1"/>
+                <w:sz w:val="24"/>
+                <w:szCs w:val="24"/>
+                <w:lang w:val="es-MX"/>
+              </w:rPr>
+              <w:t>4</w:t>
+            </w:r>
+          </w:p>
+        </w:tc>
+        <w:tc>
+          <w:tcPr>
+            <w:tcW w:w="465" w:type="dxa"/>
+            <w:shd w:val="clear" w:color="auto" w:fill="BDD6EE" w:themeFill="accent1" w:themeFillTint="66"/>
+          </w:tcPr>
+          <w:p>
+            <w:pPr>
+              <w:pStyle w:val="Prrafodelista"/>
+              <w:ind w:left="0"/>
+              <w:rPr>
+                <w:rFonts w:cstheme="minorHAnsi"/>
+                <w:color w:val="000000" w:themeColor="text1"/>
+                <w:sz w:val="24"/>
+                <w:szCs w:val="24"/>
+                <w:lang w:val="es-MX"/>
+              </w:rPr>
+            </w:pPr>
+            <w:r>
+              <w:rPr>
+                <w:rFonts w:cstheme="minorHAnsi"/>
+                <w:color w:val="000000" w:themeColor="text1"/>
+                <w:sz w:val="24"/>
+                <w:szCs w:val="24"/>
+                <w:lang w:val="es-MX"/>
+              </w:rPr>
+              <w:t>5</w:t>
+            </w:r>
+          </w:p>
+        </w:tc>
+      </w:tr>
+      <w:tr>
+        <w:trPr>
+          <w:trHeight w:val="413"/>
+        </w:trPr>
+        <w:tc>
+          <w:tcPr>
+            <w:tcW w:w="465" w:type="dxa"/>
+            <w:shd w:val="clear" w:color="auto" w:fill="BDD6EE" w:themeFill="accent1" w:themeFillTint="66"/>
+          </w:tcPr>
+          <w:p>
+            <w:pPr>
+              <w:pStyle w:val="Prrafodelista"/>
+              <w:ind w:left="0"/>
+              <w:rPr>
+                <w:rFonts w:cstheme="minorHAnsi"/>
+                <w:color w:val="000000" w:themeColor="text1"/>
+                <w:sz w:val="24"/>
+                <w:szCs w:val="24"/>
+                <w:lang w:val="es-MX"/>
+              </w:rPr>
+            </w:pPr>
+            <w:r>
+              <w:rPr>
+                <w:rFonts w:cstheme="minorHAnsi"/>
+                <w:color w:val="000000" w:themeColor="text1"/>
+                <w:sz w:val="24"/>
+                <w:szCs w:val="24"/>
+                <w:lang w:val="es-MX"/>
+              </w:rPr>
+              <w:t xml:space="preserve"> 6</w:t>
+            </w:r>
+          </w:p>
+        </w:tc>
+        <w:tc>
+          <w:tcPr>
+            <w:tcW w:w="465" w:type="dxa"/>
+            <w:shd w:val="clear" w:color="auto" w:fill="BDD6EE" w:themeFill="accent1" w:themeFillTint="66"/>
+          </w:tcPr>
+          <w:p>
+            <w:pPr>
+              <w:pStyle w:val="Prrafodelista"/>
+              <w:ind w:left="0"/>
+              <w:rPr>
+                <w:rFonts w:cstheme="minorHAnsi"/>
+                <w:color w:val="000000" w:themeColor="text1"/>
+                <w:sz w:val="24"/>
+                <w:szCs w:val="24"/>
+                <w:lang w:val="es-MX"/>
+              </w:rPr>
+            </w:pPr>
+            <w:r>
+              <w:rPr>
+                <w:rFonts w:cstheme="minorHAnsi"/>
+                <w:color w:val="000000" w:themeColor="text1"/>
+                <w:sz w:val="24"/>
+                <w:szCs w:val="24"/>
+                <w:lang w:val="es-MX"/>
+              </w:rPr>
+              <w:t>7</w:t>
+            </w:r>
+          </w:p>
+        </w:tc>
+        <w:tc>
+          <w:tcPr>
+            <w:tcW w:w="465" w:type="dxa"/>
+            <w:shd w:val="clear" w:color="auto" w:fill="BDD6EE" w:themeFill="accent1" w:themeFillTint="66"/>
+          </w:tcPr>
+          <w:p>
+            <w:pPr>
+              <w:pStyle w:val="Prrafodelista"/>
+              <w:ind w:left="0"/>
+              <w:rPr>
+                <w:rFonts w:cstheme="minorHAnsi"/>
+                <w:color w:val="000000" w:themeColor="text1"/>
+                <w:sz w:val="24"/>
+                <w:szCs w:val="24"/>
+                <w:lang w:val="es-MX"/>
+              </w:rPr>
+            </w:pPr>
+            <w:r>
+              <w:rPr>
+                <w:rFonts w:cstheme="minorHAnsi"/>
+                <w:color w:val="000000" w:themeColor="text1"/>
+                <w:sz w:val="24"/>
+                <w:szCs w:val="24"/>
+                <w:lang w:val="es-MX"/>
+              </w:rPr>
+              <w:t>8</w:t>
+            </w:r>
+          </w:p>
+        </w:tc>
+        <w:tc>
+          <w:tcPr>
+            <w:tcW w:w="465" w:type="dxa"/>
+            <w:shd w:val="clear" w:color="auto" w:fill="BDD6EE" w:themeFill="accent1" w:themeFillTint="66"/>
+          </w:tcPr>
+          <w:p>
+            <w:pPr>
+              <w:pStyle w:val="Prrafodelista"/>
+              <w:ind w:left="0"/>
+              <w:rPr>
+                <w:rFonts w:cstheme="minorHAnsi"/>
+                <w:color w:val="000000" w:themeColor="text1"/>
+                <w:sz w:val="24"/>
+                <w:szCs w:val="24"/>
+                <w:lang w:val="es-MX"/>
+              </w:rPr>
+            </w:pPr>
+            <w:r>
+              <w:rPr>
+                <w:rFonts w:cstheme="minorHAnsi"/>
+                <w:color w:val="000000" w:themeColor="text1"/>
+                <w:sz w:val="24"/>
+                <w:szCs w:val="24"/>
+                <w:lang w:val="es-MX"/>
+              </w:rPr>
+              <w:t>9</w:t>
+            </w:r>
+          </w:p>
+        </w:tc>
+        <w:tc>
+          <w:tcPr>
+            <w:tcW w:w="465" w:type="dxa"/>
+            <w:shd w:val="clear" w:color="auto" w:fill="BDD6EE" w:themeFill="accent1" w:themeFillTint="66"/>
+          </w:tcPr>
+          <w:p>
+            <w:pPr>
+              <w:pStyle w:val="Prrafodelista"/>
+              <w:ind w:left="0"/>
+              <w:rPr>
+                <w:rFonts w:cstheme="minorHAnsi"/>
+                <w:color w:val="000000" w:themeColor="text1"/>
+                <w:sz w:val="24"/>
+                <w:szCs w:val="24"/>
+                <w:lang w:val="es-MX"/>
+              </w:rPr>
+            </w:pPr>
+            <w:r>
+              <w:rPr>
+                <w:rFonts w:cstheme="minorHAnsi"/>
+                <w:color w:val="000000" w:themeColor="text1"/>
+                <w:sz w:val="24"/>
+                <w:szCs w:val="24"/>
+                <w:lang w:val="es-MX"/>
+              </w:rPr>
+              <w:t>10</w:t>
+            </w:r>
+          </w:p>
+        </w:tc>
+      </w:tr>
+      <w:tr>
+        <w:trPr>
+          <w:trHeight w:val="435"/>
+        </w:trPr>
+        <w:tc>
+          <w:tcPr>
+            <w:tcW w:w="465" w:type="dxa"/>
+            <w:shd w:val="clear" w:color="auto" w:fill="BDD6EE" w:themeFill="accent1" w:themeFillTint="66"/>
+          </w:tcPr>
+          <w:p>
+            <w:pPr>
+              <w:pStyle w:val="Prrafodelista"/>
+              <w:ind w:left="0"/>
+              <w:rPr>
+                <w:rFonts w:cstheme="minorHAnsi"/>
+                <w:color w:val="000000" w:themeColor="text1"/>
+                <w:sz w:val="24"/>
+                <w:szCs w:val="24"/>
+                <w:lang w:val="es-MX"/>
+              </w:rPr>
+            </w:pPr>
+            <w:r>
+              <w:rPr>
+                <w:rFonts w:cstheme="minorHAnsi"/>
+                <w:color w:val="000000" w:themeColor="text1"/>
+                <w:sz w:val="24"/>
+                <w:szCs w:val="24"/>
+                <w:lang w:val="es-MX"/>
+              </w:rPr>
+              <w:t>11</w:t>
+            </w:r>
+          </w:p>
+        </w:tc>
+        <w:tc>
+          <w:tcPr>
+            <w:tcW w:w="465" w:type="dxa"/>
+            <w:shd w:val="clear" w:color="auto" w:fill="BDD6EE" w:themeFill="accent1" w:themeFillTint="66"/>
+          </w:tcPr>
+          <w:p>
+            <w:pPr>
+              <w:pStyle w:val="Prrafodelista"/>
+              <w:ind w:left="0"/>
+              <w:rPr>
+                <w:rFonts w:cstheme="minorHAnsi"/>
+                <w:color w:val="000000" w:themeColor="text1"/>
+                <w:sz w:val="24"/>
+                <w:szCs w:val="24"/>
+                <w:lang w:val="es-MX"/>
+              </w:rPr>
+            </w:pPr>
+            <w:r>
+              <w:rPr>
+                <w:rFonts w:cstheme="minorHAnsi"/>
+                <w:color w:val="000000" w:themeColor="text1"/>
+                <w:sz w:val="24"/>
+                <w:szCs w:val="24"/>
+                <w:lang w:val="es-MX"/>
+              </w:rPr>
+              <w:t>12</w:t>
+            </w:r>
+          </w:p>
+        </w:tc>
+        <w:tc>
+          <w:tcPr>
+            <w:tcW w:w="465" w:type="dxa"/>
+            <w:shd w:val="clear" w:color="auto" w:fill="FFFFFF" w:themeFill="background1"/>
+          </w:tcPr>
+          <w:p>
+            <w:pPr>
+              <w:pStyle w:val="Prrafodelista"/>
+              <w:ind w:left="0"/>
+              <w:rPr>
+                <w:rFonts w:cstheme="minorHAnsi"/>
+                <w:color w:val="000000" w:themeColor="text1"/>
+                <w:sz w:val="24"/>
+                <w:szCs w:val="24"/>
+                <w:lang w:val="es-MX"/>
+              </w:rPr>
+            </w:pPr>
+          </w:p>
+        </w:tc>
+        <w:tc>
+          <w:tcPr>
+            <w:tcW w:w="465" w:type="dxa"/>
+            <w:shd w:val="clear" w:color="auto" w:fill="BDD6EE" w:themeFill="accent1" w:themeFillTint="66"/>
+          </w:tcPr>
+          <w:p>
+            <w:pPr>
+              <w:pStyle w:val="Prrafodelista"/>
+              <w:ind w:left="0"/>
+              <w:rPr>
+                <w:rFonts w:cstheme="minorHAnsi"/>
+                <w:color w:val="000000" w:themeColor="text1"/>
+                <w:sz w:val="24"/>
+                <w:szCs w:val="24"/>
+                <w:lang w:val="es-MX"/>
+              </w:rPr>
+            </w:pPr>
+            <w:r>
+              <w:rPr>
+                <w:rFonts w:cstheme="minorHAnsi"/>
+                <w:color w:val="000000" w:themeColor="text1"/>
+                <w:sz w:val="24"/>
+                <w:szCs w:val="24"/>
+                <w:lang w:val="es-MX"/>
+              </w:rPr>
+              <w:t>13</w:t>
+            </w:r>
+          </w:p>
+        </w:tc>
+        <w:tc>
+          <w:tcPr>
+            <w:tcW w:w="465" w:type="dxa"/>
+            <w:shd w:val="clear" w:color="auto" w:fill="BDD6EE" w:themeFill="accent1" w:themeFillTint="66"/>
+          </w:tcPr>
+          <w:p>
+            <w:pPr>
+              <w:pStyle w:val="Prrafodelista"/>
+              <w:ind w:left="0"/>
+              <w:rPr>
+                <w:rFonts w:cstheme="minorHAnsi"/>
+                <w:color w:val="000000" w:themeColor="text1"/>
+                <w:sz w:val="24"/>
+                <w:szCs w:val="24"/>
+                <w:lang w:val="es-MX"/>
+              </w:rPr>
+            </w:pPr>
+            <w:r>
+              <w:rPr>
+                <w:rFonts w:cstheme="minorHAnsi"/>
+                <w:color w:val="000000" w:themeColor="text1"/>
+                <w:sz w:val="24"/>
+                <w:szCs w:val="24"/>
+                <w:lang w:val="es-MX"/>
+              </w:rPr>
+              <w:t>14</w:t>
+            </w:r>
+          </w:p>
+        </w:tc>
+      </w:tr>
+      <w:tr>
+        <w:trPr>
+          <w:trHeight w:val="413"/>
+        </w:trPr>
+        <w:tc>
+          <w:tcPr>
+            <w:tcW w:w="465" w:type="dxa"/>
+            <w:shd w:val="clear" w:color="auto" w:fill="BDD6EE" w:themeFill="accent1" w:themeFillTint="66"/>
+          </w:tcPr>
+          <w:p>
+            <w:pPr>
+              <w:pStyle w:val="Prrafodelista"/>
+              <w:ind w:left="0"/>
+              <w:rPr>
+                <w:rFonts w:cstheme="minorHAnsi"/>
+                <w:color w:val="000000" w:themeColor="text1"/>
+                <w:sz w:val="24"/>
+                <w:szCs w:val="24"/>
+                <w:lang w:val="es-MX"/>
+              </w:rPr>
+            </w:pPr>
+            <w:r>
+              <w:rPr>
+                <w:rFonts w:cstheme="minorHAnsi"/>
+                <w:color w:val="000000" w:themeColor="text1"/>
+                <w:sz w:val="24"/>
+                <w:szCs w:val="24"/>
+                <w:lang w:val="es-MX"/>
+              </w:rPr>
+              <w:t>15</w:t>
+            </w:r>
+          </w:p>
+        </w:tc>
+        <w:tc>
+          <w:tcPr>
+            <w:tcW w:w="465" w:type="dxa"/>
+            <w:shd w:val="clear" w:color="auto" w:fill="BDD6EE" w:themeFill="accent1" w:themeFillTint="66"/>
+          </w:tcPr>
+          <w:p>
+            <w:pPr>
+              <w:pStyle w:val="Prrafodelista"/>
+              <w:ind w:left="0"/>
+              <w:rPr>
+                <w:rFonts w:cstheme="minorHAnsi"/>
+                <w:color w:val="000000" w:themeColor="text1"/>
+                <w:sz w:val="24"/>
+                <w:szCs w:val="24"/>
+                <w:lang w:val="es-MX"/>
+              </w:rPr>
+            </w:pPr>
+            <w:r>
+              <w:rPr>
+                <w:rFonts w:cstheme="minorHAnsi"/>
+                <w:color w:val="000000" w:themeColor="text1"/>
+                <w:sz w:val="24"/>
+                <w:szCs w:val="24"/>
+                <w:lang w:val="es-MX"/>
+              </w:rPr>
+              <w:t>16</w:t>
+            </w:r>
+          </w:p>
+        </w:tc>
+        <w:tc>
+          <w:tcPr>
+            <w:tcW w:w="465" w:type="dxa"/>
+            <w:shd w:val="clear" w:color="auto" w:fill="BDD6EE" w:themeFill="accent1" w:themeFillTint="66"/>
+          </w:tcPr>
+          <w:p>
+            <w:pPr>
+              <w:pStyle w:val="Prrafodelista"/>
+              <w:ind w:left="0"/>
+              <w:rPr>
+                <w:rFonts w:cstheme="minorHAnsi"/>
+                <w:color w:val="000000" w:themeColor="text1"/>
+                <w:sz w:val="24"/>
+                <w:szCs w:val="24"/>
+                <w:lang w:val="es-MX"/>
+              </w:rPr>
+            </w:pPr>
+            <w:r>
+              <w:rPr>
+                <w:rFonts w:cstheme="minorHAnsi"/>
+                <w:color w:val="000000" w:themeColor="text1"/>
+                <w:sz w:val="24"/>
+                <w:szCs w:val="24"/>
+                <w:lang w:val="es-MX"/>
+              </w:rPr>
+              <w:t>17</w:t>
+            </w:r>
+          </w:p>
+        </w:tc>
+        <w:tc>
+          <w:tcPr>
+            <w:tcW w:w="465" w:type="dxa"/>
+            <w:shd w:val="clear" w:color="auto" w:fill="BDD6EE" w:themeFill="accent1" w:themeFillTint="66"/>
+          </w:tcPr>
+          <w:p>
+            <w:pPr>
+              <w:pStyle w:val="Prrafodelista"/>
+              <w:ind w:left="0"/>
+              <w:rPr>
+                <w:rFonts w:cstheme="minorHAnsi"/>
+                <w:color w:val="000000" w:themeColor="text1"/>
+                <w:sz w:val="24"/>
+                <w:szCs w:val="24"/>
+                <w:lang w:val="es-MX"/>
+              </w:rPr>
+            </w:pPr>
+            <w:r>
+              <w:rPr>
+                <w:rFonts w:cstheme="minorHAnsi"/>
+                <w:color w:val="000000" w:themeColor="text1"/>
+                <w:sz w:val="24"/>
+                <w:szCs w:val="24"/>
+                <w:lang w:val="es-MX"/>
+              </w:rPr>
+              <w:t>18</w:t>
+            </w:r>
+          </w:p>
+        </w:tc>
+        <w:tc>
+          <w:tcPr>
+            <w:tcW w:w="465" w:type="dxa"/>
+            <w:shd w:val="clear" w:color="auto" w:fill="BDD6EE" w:themeFill="accent1" w:themeFillTint="66"/>
+          </w:tcPr>
+          <w:p>
+            <w:pPr>
+              <w:pStyle w:val="Prrafodelista"/>
+              <w:ind w:left="0"/>
+              <w:rPr>
+                <w:rFonts w:cstheme="minorHAnsi"/>
+                <w:color w:val="000000" w:themeColor="text1"/>
+                <w:sz w:val="24"/>
+                <w:szCs w:val="24"/>
+                <w:lang w:val="es-MX"/>
+              </w:rPr>
+            </w:pPr>
+            <w:r>
+              <w:rPr>
+                <w:rFonts w:cstheme="minorHAnsi"/>
+                <w:color w:val="000000" w:themeColor="text1"/>
+                <w:sz w:val="24"/>
+                <w:szCs w:val="24"/>
+                <w:lang w:val="es-MX"/>
+              </w:rPr>
+              <w:t>19</w:t>
+            </w:r>
+          </w:p>
+        </w:tc>
+      </w:tr>
+      <w:tr>
+        <w:trPr>
+          <w:trHeight w:val="413"/>
+        </w:trPr>
+        <w:tc>
+          <w:tcPr>
+            <w:tcW w:w="465" w:type="dxa"/>
+            <w:shd w:val="clear" w:color="auto" w:fill="BDD6EE" w:themeFill="accent1" w:themeFillTint="66"/>
+          </w:tcPr>
+          <w:p>
+            <w:pPr>
+              <w:pStyle w:val="Prrafodelista"/>
+              <w:ind w:left="0"/>
+              <w:rPr>
+                <w:rFonts w:cstheme="minorHAnsi"/>
+                <w:color w:val="000000" w:themeColor="text1"/>
+                <w:sz w:val="24"/>
+                <w:szCs w:val="24"/>
+                <w:lang w:val="es-MX"/>
+              </w:rPr>
+            </w:pPr>
+            <w:r>
+              <w:rPr>
+                <w:rFonts w:cstheme="minorHAnsi"/>
+                <w:color w:val="000000" w:themeColor="text1"/>
+                <w:sz w:val="24"/>
+                <w:szCs w:val="24"/>
+                <w:lang w:val="es-MX"/>
+              </w:rPr>
+              <w:t>20</w:t>
+            </w:r>
+          </w:p>
+        </w:tc>
+        <w:tc>
+          <w:tcPr>
+            <w:tcW w:w="465" w:type="dxa"/>
+            <w:shd w:val="clear" w:color="auto" w:fill="BDD6EE" w:themeFill="accent1" w:themeFillTint="66"/>
+          </w:tcPr>
+          <w:p>
+            <w:pPr>
+              <w:pStyle w:val="Prrafodelista"/>
+              <w:ind w:left="0"/>
+              <w:rPr>
+                <w:rFonts w:cstheme="minorHAnsi"/>
+                <w:color w:val="000000" w:themeColor="text1"/>
+                <w:sz w:val="24"/>
+                <w:szCs w:val="24"/>
+                <w:lang w:val="es-MX"/>
+              </w:rPr>
+            </w:pPr>
+            <w:r>
+              <w:rPr>
+                <w:rFonts w:cstheme="minorHAnsi"/>
+                <w:color w:val="000000" w:themeColor="text1"/>
+                <w:sz w:val="24"/>
+                <w:szCs w:val="24"/>
+                <w:lang w:val="es-MX"/>
+              </w:rPr>
+              <w:t>21</w:t>
+            </w:r>
+          </w:p>
+        </w:tc>
+        <w:tc>
+          <w:tcPr>
+            <w:tcW w:w="465" w:type="dxa"/>
+            <w:shd w:val="clear" w:color="auto" w:fill="BDD6EE" w:themeFill="accent1" w:themeFillTint="66"/>
+          </w:tcPr>
+          <w:p>
+            <w:pPr>
+              <w:pStyle w:val="Prrafodelista"/>
+              <w:ind w:left="0"/>
+              <w:rPr>
+                <w:rFonts w:cstheme="minorHAnsi"/>
+                <w:color w:val="000000" w:themeColor="text1"/>
+                <w:sz w:val="24"/>
+                <w:szCs w:val="24"/>
+                <w:lang w:val="es-MX"/>
+              </w:rPr>
+            </w:pPr>
+            <w:r>
+              <w:rPr>
+                <w:rFonts w:cstheme="minorHAnsi"/>
+                <w:color w:val="000000" w:themeColor="text1"/>
+                <w:sz w:val="24"/>
+                <w:szCs w:val="24"/>
+                <w:lang w:val="es-MX"/>
+              </w:rPr>
+              <w:t>22</w:t>
+            </w:r>
+          </w:p>
+        </w:tc>
+        <w:tc>
+          <w:tcPr>
+            <w:tcW w:w="465" w:type="dxa"/>
+            <w:shd w:val="clear" w:color="auto" w:fill="BDD6EE" w:themeFill="accent1" w:themeFillTint="66"/>
+          </w:tcPr>
+          <w:p>
+            <w:pPr>
+              <w:pStyle w:val="Prrafodelista"/>
+              <w:ind w:left="0"/>
+              <w:rPr>
+                <w:rFonts w:cstheme="minorHAnsi"/>
+                <w:color w:val="000000" w:themeColor="text1"/>
+                <w:sz w:val="24"/>
+                <w:szCs w:val="24"/>
+                <w:lang w:val="es-MX"/>
+              </w:rPr>
+            </w:pPr>
+            <w:r>
+              <w:rPr>
+                <w:rFonts w:cstheme="minorHAnsi"/>
+                <w:color w:val="000000" w:themeColor="text1"/>
+                <w:sz w:val="24"/>
+                <w:szCs w:val="24"/>
+                <w:lang w:val="es-MX"/>
+              </w:rPr>
+              <w:t>23</w:t>
+            </w:r>
+          </w:p>
+        </w:tc>
+        <w:tc>
+          <w:tcPr>
+            <w:tcW w:w="465" w:type="dxa"/>
+            <w:shd w:val="clear" w:color="auto" w:fill="BDD6EE" w:themeFill="accent1" w:themeFillTint="66"/>
+          </w:tcPr>
+          <w:p>
+            <w:pPr>
+              <w:pStyle w:val="Prrafodelista"/>
+              <w:ind w:left="0"/>
+              <w:rPr>
+                <w:rFonts w:cstheme="minorHAnsi"/>
+                <w:color w:val="000000" w:themeColor="text1"/>
+                <w:sz w:val="24"/>
+                <w:szCs w:val="24"/>
+                <w:lang w:val="es-MX"/>
+              </w:rPr>
+            </w:pPr>
+            <w:r>
+              <w:rPr>
+                <w:rFonts w:cstheme="minorHAnsi"/>
+                <w:color w:val="000000" w:themeColor="text1"/>
+                <w:sz w:val="24"/>
+                <w:szCs w:val="24"/>
+                <w:lang w:val="es-MX"/>
+              </w:rPr>
+              <w:t>24</w:t>
+            </w:r>
+          </w:p>
+        </w:tc>
+      </w:tr>
+    </w:tbl>
+    <w:p>
+      <w:pPr>
+        <w:tabs>
+          <w:tab w:val="left" w:pos="3990"/>
+        </w:tabs>
+        <w:rPr>
+          <w:rFonts w:cstheme="minorHAnsi"/>
+          <w:color w:val="000000" w:themeColor="text1"/>
+          <w:sz w:val="24"/>
+          <w:szCs w:val="24"/>
+          <w:lang w:val="es-MX"/>
+        </w:rPr>
+      </w:pPr>
+      <w:r>
+        <w:rPr>
+          <w:rFonts w:cstheme="minorHAnsi"/>
+          <w:color w:val="000000" w:themeColor="text1"/>
+          <w:sz w:val="24"/>
+          <w:szCs w:val="24"/>
+          <w:lang w:val="es-MX"/>
+        </w:rPr>
+        <w:t>Matriz 5x5.</w:t>
+      </w:r>
+      <w:r>
+        <w:rPr>
+          <w:rFonts w:cstheme="minorHAnsi"/>
+          <w:color w:val="000000" w:themeColor="text1"/>
+          <w:sz w:val="24"/>
+          <w:szCs w:val="24"/>
+          <w:lang w:val="es-MX"/>
+        </w:rPr>
+        <w:tab/>
+        <w:t xml:space="preserve">             Matriz 3x3.</w:t>
+      </w:r>
+    </w:p>
+    <w:tbl>
+      <w:tblPr>
+        <w:tblStyle w:val="Tablaconcuadrcula"/>
+        <w:tblpPr w:leftFromText="141" w:rightFromText="141" w:vertAnchor="text" w:horzAnchor="page" w:tblpX="8236" w:tblpY="29"/>
+        <w:tblW w:w="0" w:type="auto"/>
+        <w:tblLook w:val="04A0" w:firstRow="1" w:lastRow="0" w:firstColumn="1" w:lastColumn="0" w:noHBand="0" w:noVBand="1"/>
+      </w:tblPr>
+      <w:tblGrid>
+        <w:gridCol w:w="447"/>
+        <w:gridCol w:w="447"/>
+        <w:gridCol w:w="447"/>
+      </w:tblGrid>
+      <w:tr>
+        <w:trPr>
+          <w:trHeight w:val="420"/>
+        </w:trPr>
+        <w:tc>
+          <w:tcPr>
+            <w:tcW w:w="447" w:type="dxa"/>
+            <w:shd w:val="clear" w:color="auto" w:fill="FFFF00"/>
+          </w:tcPr>
+          <w:p>
+            <w:pPr>
+              <w:jc w:val="center"/>
+              <w:rPr>
+                <w:rFonts w:cstheme="minorHAnsi"/>
+                <w:color w:val="000000" w:themeColor="text1"/>
+                <w:sz w:val="24"/>
+                <w:szCs w:val="24"/>
+                <w:lang w:val="es-MX"/>
+              </w:rPr>
+            </w:pPr>
+            <w:r>
+              <w:rPr>
+                <w:rFonts w:cstheme="minorHAnsi"/>
+                <w:color w:val="000000" w:themeColor="text1"/>
+                <w:sz w:val="24"/>
+                <w:szCs w:val="24"/>
+                <w:lang w:val="es-MX"/>
+              </w:rPr>
+              <w:t>1</w:t>
+            </w:r>
+          </w:p>
+        </w:tc>
+        <w:tc>
+          <w:tcPr>
+            <w:tcW w:w="447" w:type="dxa"/>
+            <w:shd w:val="clear" w:color="auto" w:fill="A8D08D" w:themeFill="accent6" w:themeFillTint="99"/>
+          </w:tcPr>
+          <w:p>
+            <w:pPr>
+              <w:jc w:val="center"/>
+              <w:rPr>
+                <w:rFonts w:cstheme="minorHAnsi"/>
+                <w:color w:val="000000" w:themeColor="text1"/>
+                <w:sz w:val="24"/>
+                <w:szCs w:val="24"/>
+                <w:lang w:val="es-MX"/>
+              </w:rPr>
+            </w:pPr>
+            <w:r>
+              <w:rPr>
+                <w:rFonts w:cstheme="minorHAnsi"/>
+                <w:color w:val="000000" w:themeColor="text1"/>
+                <w:sz w:val="24"/>
+                <w:szCs w:val="24"/>
+                <w:lang w:val="es-MX"/>
+              </w:rPr>
+              <w:t>2</w:t>
+            </w:r>
+          </w:p>
+        </w:tc>
+        <w:tc>
+          <w:tcPr>
+            <w:tcW w:w="447" w:type="dxa"/>
+            <w:shd w:val="clear" w:color="auto" w:fill="A8D08D" w:themeFill="accent6" w:themeFillTint="99"/>
+          </w:tcPr>
+          <w:p>
+            <w:pPr>
+              <w:jc w:val="center"/>
+              <w:rPr>
+                <w:rFonts w:cstheme="minorHAnsi"/>
+                <w:color w:val="000000" w:themeColor="text1"/>
+                <w:sz w:val="24"/>
+                <w:szCs w:val="24"/>
+                <w:lang w:val="es-MX"/>
+              </w:rPr>
+            </w:pPr>
+            <w:r>
+              <w:rPr>
+                <w:rFonts w:cstheme="minorHAnsi"/>
+                <w:color w:val="000000" w:themeColor="text1"/>
+                <w:sz w:val="24"/>
+                <w:szCs w:val="24"/>
+                <w:lang w:val="es-MX"/>
+              </w:rPr>
+              <w:t>3</w:t>
+            </w:r>
+          </w:p>
+        </w:tc>
+      </w:tr>
+      <w:tr>
+        <w:trPr>
+          <w:trHeight w:val="420"/>
+        </w:trPr>
+        <w:tc>
+          <w:tcPr>
+            <w:tcW w:w="447" w:type="dxa"/>
+            <w:shd w:val="clear" w:color="auto" w:fill="A8D08D" w:themeFill="accent6" w:themeFillTint="99"/>
+          </w:tcPr>
+          <w:p>
+            <w:pPr>
+              <w:jc w:val="center"/>
+              <w:rPr>
+                <w:rFonts w:cstheme="minorHAnsi"/>
+                <w:color w:val="000000" w:themeColor="text1"/>
+                <w:sz w:val="24"/>
+                <w:szCs w:val="24"/>
+                <w:lang w:val="es-MX"/>
+              </w:rPr>
+            </w:pPr>
+            <w:r>
+              <w:rPr>
+                <w:rFonts w:cstheme="minorHAnsi"/>
+                <w:color w:val="000000" w:themeColor="text1"/>
+                <w:sz w:val="24"/>
+                <w:szCs w:val="24"/>
+                <w:lang w:val="es-MX"/>
+              </w:rPr>
+              <w:t>4</w:t>
+            </w:r>
+          </w:p>
+        </w:tc>
+        <w:tc>
+          <w:tcPr>
+            <w:tcW w:w="447" w:type="dxa"/>
+            <w:shd w:val="clear" w:color="auto" w:fill="FFFFFF" w:themeFill="background1"/>
+          </w:tcPr>
+          <w:p>
+            <w:pPr>
+              <w:jc w:val="center"/>
+              <w:rPr>
+                <w:rFonts w:cstheme="minorHAnsi"/>
+                <w:color w:val="000000" w:themeColor="text1"/>
+                <w:sz w:val="24"/>
+                <w:szCs w:val="24"/>
+                <w:lang w:val="es-MX"/>
+              </w:rPr>
+            </w:pPr>
+          </w:p>
+        </w:tc>
+        <w:tc>
+          <w:tcPr>
+            <w:tcW w:w="447" w:type="dxa"/>
+            <w:shd w:val="clear" w:color="auto" w:fill="A8D08D" w:themeFill="accent6" w:themeFillTint="99"/>
+          </w:tcPr>
+          <w:p>
+            <w:pPr>
+              <w:jc w:val="center"/>
+              <w:rPr>
+                <w:rFonts w:cstheme="minorHAnsi"/>
+                <w:color w:val="000000" w:themeColor="text1"/>
+                <w:sz w:val="24"/>
+                <w:szCs w:val="24"/>
+                <w:lang w:val="es-MX"/>
+              </w:rPr>
+            </w:pPr>
+            <w:r>
+              <w:rPr>
+                <w:rFonts w:cstheme="minorHAnsi"/>
+                <w:color w:val="000000" w:themeColor="text1"/>
+                <w:sz w:val="24"/>
+                <w:szCs w:val="24"/>
+                <w:lang w:val="es-MX"/>
+              </w:rPr>
+              <w:t>5</w:t>
+            </w:r>
+          </w:p>
+        </w:tc>
+      </w:tr>
+      <w:tr>
+        <w:trPr>
+          <w:trHeight w:val="420"/>
+        </w:trPr>
+        <w:tc>
+          <w:tcPr>
+            <w:tcW w:w="447" w:type="dxa"/>
+            <w:shd w:val="clear" w:color="auto" w:fill="A8D08D" w:themeFill="accent6" w:themeFillTint="99"/>
+          </w:tcPr>
+          <w:p>
+            <w:pPr>
+              <w:jc w:val="center"/>
+              <w:rPr>
+                <w:rFonts w:cstheme="minorHAnsi"/>
+                <w:color w:val="000000" w:themeColor="text1"/>
+                <w:sz w:val="24"/>
+                <w:szCs w:val="24"/>
+                <w:lang w:val="es-MX"/>
+              </w:rPr>
+            </w:pPr>
+            <w:r>
+              <w:rPr>
+                <w:rFonts w:cstheme="minorHAnsi"/>
+                <w:color w:val="000000" w:themeColor="text1"/>
+                <w:sz w:val="24"/>
+                <w:szCs w:val="24"/>
+                <w:lang w:val="es-MX"/>
+              </w:rPr>
+              <w:t>6</w:t>
+            </w:r>
+          </w:p>
+        </w:tc>
+        <w:tc>
+          <w:tcPr>
+            <w:tcW w:w="447" w:type="dxa"/>
+            <w:shd w:val="clear" w:color="auto" w:fill="A8D08D" w:themeFill="accent6" w:themeFillTint="99"/>
+          </w:tcPr>
+          <w:p>
+            <w:pPr>
+              <w:jc w:val="center"/>
+              <w:rPr>
+                <w:rFonts w:cstheme="minorHAnsi"/>
+                <w:color w:val="000000" w:themeColor="text1"/>
+                <w:sz w:val="24"/>
+                <w:szCs w:val="24"/>
+                <w:lang w:val="es-MX"/>
+              </w:rPr>
+            </w:pPr>
+            <w:r>
+              <w:rPr>
+                <w:rFonts w:cstheme="minorHAnsi"/>
+                <w:color w:val="000000" w:themeColor="text1"/>
+                <w:sz w:val="24"/>
+                <w:szCs w:val="24"/>
+                <w:lang w:val="es-MX"/>
+              </w:rPr>
+              <w:t>7</w:t>
+            </w:r>
+          </w:p>
+        </w:tc>
+        <w:tc>
+          <w:tcPr>
+            <w:tcW w:w="447" w:type="dxa"/>
+            <w:shd w:val="clear" w:color="auto" w:fill="A8D08D" w:themeFill="accent6" w:themeFillTint="99"/>
+          </w:tcPr>
+          <w:p>
+            <w:pPr>
+              <w:jc w:val="center"/>
+              <w:rPr>
+                <w:rFonts w:cstheme="minorHAnsi"/>
+                <w:color w:val="000000" w:themeColor="text1"/>
+                <w:sz w:val="24"/>
+                <w:szCs w:val="24"/>
+                <w:lang w:val="es-MX"/>
+              </w:rPr>
+            </w:pPr>
+            <w:r>
+              <w:rPr>
+                <w:rFonts w:cstheme="minorHAnsi"/>
+                <w:color w:val="000000" w:themeColor="text1"/>
+                <w:sz w:val="24"/>
+                <w:szCs w:val="24"/>
+                <w:lang w:val="es-MX"/>
+              </w:rPr>
+              <w:t>8</w:t>
+            </w:r>
+          </w:p>
+        </w:tc>
+      </w:tr>
+    </w:tbl>
+    <w:tbl>
+      <w:tblPr>
+        <w:tblStyle w:val="Tablaconcuadrcula"/>
+        <w:tblpPr w:leftFromText="141" w:rightFromText="141" w:vertAnchor="text" w:horzAnchor="margin" w:tblpXSpec="center" w:tblpY="2084"/>
+        <w:tblOverlap w:val="never"/>
+        <w:tblW w:w="0" w:type="auto"/>
+        <w:tblLook w:val="04A0" w:firstRow="1" w:lastRow="0" w:firstColumn="1" w:lastColumn="0" w:noHBand="0" w:noVBand="1"/>
+      </w:tblPr>
+      <w:tblGrid>
+        <w:gridCol w:w="465"/>
+        <w:gridCol w:w="465"/>
+        <w:gridCol w:w="465"/>
+        <w:gridCol w:w="465"/>
+        <w:gridCol w:w="465"/>
+      </w:tblGrid>
+      <w:tr>
+        <w:trPr>
+          <w:trHeight w:val="413"/>
+        </w:trPr>
+        <w:tc>
+          <w:tcPr>
+            <w:tcW w:w="465" w:type="dxa"/>
+            <w:shd w:val="clear" w:color="auto" w:fill="FFFF00"/>
+          </w:tcPr>
+          <w:p>
+            <w:pPr>
+              <w:pStyle w:val="Prrafodelista"/>
+              <w:ind w:left="0"/>
+              <w:rPr>
+                <w:rFonts w:cstheme="minorHAnsi"/>
+                <w:color w:val="000000" w:themeColor="text1"/>
+                <w:sz w:val="24"/>
+                <w:szCs w:val="24"/>
+                <w:lang w:val="es-MX"/>
+              </w:rPr>
+            </w:pPr>
+            <w:r>
+              <w:rPr>
+                <w:rFonts w:cstheme="minorHAnsi"/>
+                <w:color w:val="000000" w:themeColor="text1"/>
+                <w:sz w:val="24"/>
+                <w:szCs w:val="24"/>
+                <w:lang w:val="es-MX"/>
+              </w:rPr>
+              <w:t>1</w:t>
+            </w:r>
+          </w:p>
+        </w:tc>
+        <w:tc>
+          <w:tcPr>
+            <w:tcW w:w="465" w:type="dxa"/>
+            <w:shd w:val="clear" w:color="auto" w:fill="BDD6EE" w:themeFill="accent1" w:themeFillTint="66"/>
+          </w:tcPr>
+          <w:p>
+            <w:pPr>
+              <w:pStyle w:val="Prrafodelista"/>
+              <w:ind w:left="0"/>
+              <w:rPr>
+                <w:rFonts w:cstheme="minorHAnsi"/>
+                <w:color w:val="000000" w:themeColor="text1"/>
+                <w:sz w:val="24"/>
+                <w:szCs w:val="24"/>
+                <w:lang w:val="es-MX"/>
+              </w:rPr>
+            </w:pPr>
+            <w:r>
+              <w:rPr>
+                <w:rFonts w:cstheme="minorHAnsi"/>
+                <w:color w:val="000000" w:themeColor="text1"/>
+                <w:sz w:val="24"/>
+                <w:szCs w:val="24"/>
+                <w:lang w:val="es-MX"/>
+              </w:rPr>
+              <w:t>2</w:t>
+            </w:r>
+          </w:p>
+        </w:tc>
+        <w:tc>
+          <w:tcPr>
+            <w:tcW w:w="465" w:type="dxa"/>
+            <w:shd w:val="clear" w:color="auto" w:fill="BDD6EE" w:themeFill="accent1" w:themeFillTint="66"/>
+          </w:tcPr>
+          <w:p>
+            <w:pPr>
+              <w:pStyle w:val="Prrafodelista"/>
+              <w:ind w:left="0"/>
+              <w:rPr>
+                <w:rFonts w:cstheme="minorHAnsi"/>
+                <w:color w:val="000000" w:themeColor="text1"/>
+                <w:sz w:val="24"/>
+                <w:szCs w:val="24"/>
+                <w:lang w:val="es-MX"/>
+              </w:rPr>
+            </w:pPr>
+            <w:r>
+              <w:rPr>
+                <w:rFonts w:cstheme="minorHAnsi"/>
+                <w:color w:val="000000" w:themeColor="text1"/>
+                <w:sz w:val="24"/>
+                <w:szCs w:val="24"/>
+                <w:lang w:val="es-MX"/>
+              </w:rPr>
+              <w:t>3</w:t>
+            </w:r>
+          </w:p>
+        </w:tc>
+        <w:tc>
+          <w:tcPr>
+            <w:tcW w:w="465" w:type="dxa"/>
+            <w:shd w:val="clear" w:color="auto" w:fill="BDD6EE" w:themeFill="accent1" w:themeFillTint="66"/>
+          </w:tcPr>
+          <w:p>
+            <w:pPr>
+              <w:pStyle w:val="Prrafodelista"/>
+              <w:ind w:left="0"/>
+              <w:rPr>
+                <w:rFonts w:cstheme="minorHAnsi"/>
+                <w:color w:val="000000" w:themeColor="text1"/>
+                <w:sz w:val="24"/>
+                <w:szCs w:val="24"/>
+                <w:lang w:val="es-MX"/>
+              </w:rPr>
+            </w:pPr>
+            <w:r>
+              <w:rPr>
+                <w:rFonts w:cstheme="minorHAnsi"/>
+                <w:color w:val="000000" w:themeColor="text1"/>
+                <w:sz w:val="24"/>
+                <w:szCs w:val="24"/>
+                <w:lang w:val="es-MX"/>
+              </w:rPr>
+              <w:t>4</w:t>
+            </w:r>
+          </w:p>
+        </w:tc>
+        <w:tc>
+          <w:tcPr>
+            <w:tcW w:w="465" w:type="dxa"/>
+            <w:shd w:val="clear" w:color="auto" w:fill="BDD6EE" w:themeFill="accent1" w:themeFillTint="66"/>
+          </w:tcPr>
+          <w:p>
+            <w:pPr>
+              <w:pStyle w:val="Prrafodelista"/>
+              <w:ind w:left="0"/>
+              <w:rPr>
+                <w:rFonts w:cstheme="minorHAnsi"/>
+                <w:color w:val="000000" w:themeColor="text1"/>
+                <w:sz w:val="24"/>
+                <w:szCs w:val="24"/>
+                <w:lang w:val="es-MX"/>
+              </w:rPr>
+            </w:pPr>
+            <w:r>
+              <w:rPr>
+                <w:rFonts w:cstheme="minorHAnsi"/>
+                <w:color w:val="000000" w:themeColor="text1"/>
+                <w:sz w:val="24"/>
+                <w:szCs w:val="24"/>
+                <w:lang w:val="es-MX"/>
+              </w:rPr>
+              <w:t>5</w:t>
+            </w:r>
+          </w:p>
+        </w:tc>
+      </w:tr>
+      <w:tr>
+        <w:trPr>
+          <w:trHeight w:val="413"/>
+        </w:trPr>
+        <w:tc>
+          <w:tcPr>
+            <w:tcW w:w="465" w:type="dxa"/>
+            <w:shd w:val="clear" w:color="auto" w:fill="BDD6EE" w:themeFill="accent1" w:themeFillTint="66"/>
+          </w:tcPr>
+          <w:p>
+            <w:pPr>
+              <w:pStyle w:val="Prrafodelista"/>
+              <w:ind w:left="0"/>
+              <w:rPr>
+                <w:rFonts w:cstheme="minorHAnsi"/>
+                <w:color w:val="000000" w:themeColor="text1"/>
+                <w:sz w:val="24"/>
+                <w:szCs w:val="24"/>
+                <w:lang w:val="es-MX"/>
+              </w:rPr>
+            </w:pPr>
+            <w:r>
+              <w:rPr>
+                <w:rFonts w:cstheme="minorHAnsi"/>
+                <w:color w:val="000000" w:themeColor="text1"/>
+                <w:sz w:val="24"/>
+                <w:szCs w:val="24"/>
+                <w:lang w:val="es-MX"/>
+              </w:rPr>
+              <w:t xml:space="preserve"> 6</w:t>
+            </w:r>
+          </w:p>
+        </w:tc>
+        <w:tc>
+          <w:tcPr>
+            <w:tcW w:w="465" w:type="dxa"/>
+            <w:shd w:val="clear" w:color="auto" w:fill="FFFF00"/>
+          </w:tcPr>
+          <w:p>
+            <w:pPr>
+              <w:pStyle w:val="Prrafodelista"/>
+              <w:ind w:left="0"/>
+              <w:rPr>
+                <w:rFonts w:cstheme="minorHAnsi"/>
+                <w:color w:val="000000" w:themeColor="text1"/>
+                <w:sz w:val="24"/>
+                <w:szCs w:val="24"/>
+                <w:lang w:val="es-MX"/>
+              </w:rPr>
+            </w:pPr>
+            <w:r>
+              <w:rPr>
+                <w:rFonts w:cstheme="minorHAnsi"/>
+                <w:color w:val="000000" w:themeColor="text1"/>
+                <w:sz w:val="24"/>
+                <w:szCs w:val="24"/>
+                <w:lang w:val="es-MX"/>
+              </w:rPr>
+              <w:t>1</w:t>
+            </w:r>
+          </w:p>
+        </w:tc>
+        <w:tc>
+          <w:tcPr>
+            <w:tcW w:w="465" w:type="dxa"/>
+            <w:shd w:val="clear" w:color="auto" w:fill="A8D08D" w:themeFill="accent6" w:themeFillTint="99"/>
+          </w:tcPr>
+          <w:p>
+            <w:pPr>
+              <w:pStyle w:val="Prrafodelista"/>
+              <w:ind w:left="0"/>
+              <w:rPr>
+                <w:rFonts w:cstheme="minorHAnsi"/>
+                <w:color w:val="000000" w:themeColor="text1"/>
+                <w:sz w:val="24"/>
+                <w:szCs w:val="24"/>
+                <w:lang w:val="es-MX"/>
+              </w:rPr>
+            </w:pPr>
+            <w:r>
+              <w:rPr>
+                <w:rFonts w:cstheme="minorHAnsi"/>
+                <w:color w:val="000000" w:themeColor="text1"/>
+                <w:sz w:val="24"/>
+                <w:szCs w:val="24"/>
+                <w:lang w:val="es-MX"/>
+              </w:rPr>
+              <w:t>2</w:t>
+            </w:r>
+          </w:p>
+        </w:tc>
+        <w:tc>
+          <w:tcPr>
+            <w:tcW w:w="465" w:type="dxa"/>
+            <w:shd w:val="clear" w:color="auto" w:fill="A8D08D" w:themeFill="accent6" w:themeFillTint="99"/>
+          </w:tcPr>
+          <w:p>
+            <w:pPr>
+              <w:pStyle w:val="Prrafodelista"/>
+              <w:ind w:left="0"/>
+              <w:rPr>
+                <w:rFonts w:cstheme="minorHAnsi"/>
+                <w:color w:val="000000" w:themeColor="text1"/>
+                <w:sz w:val="24"/>
+                <w:szCs w:val="24"/>
+                <w:lang w:val="es-MX"/>
+              </w:rPr>
+            </w:pPr>
+            <w:r>
+              <w:rPr>
+                <w:rFonts w:cstheme="minorHAnsi"/>
+                <w:color w:val="000000" w:themeColor="text1"/>
+                <w:sz w:val="24"/>
+                <w:szCs w:val="24"/>
+                <w:lang w:val="es-MX"/>
+              </w:rPr>
+              <w:t>3</w:t>
+            </w:r>
+          </w:p>
+        </w:tc>
+        <w:tc>
+          <w:tcPr>
+            <w:tcW w:w="465" w:type="dxa"/>
+            <w:shd w:val="clear" w:color="auto" w:fill="BDD6EE" w:themeFill="accent1" w:themeFillTint="66"/>
+          </w:tcPr>
+          <w:p>
+            <w:pPr>
+              <w:pStyle w:val="Prrafodelista"/>
+              <w:ind w:left="0"/>
+              <w:rPr>
+                <w:rFonts w:cstheme="minorHAnsi"/>
+                <w:color w:val="000000" w:themeColor="text1"/>
+                <w:sz w:val="24"/>
+                <w:szCs w:val="24"/>
+                <w:lang w:val="es-MX"/>
+              </w:rPr>
+            </w:pPr>
+            <w:r>
+              <w:rPr>
+                <w:rFonts w:cstheme="minorHAnsi"/>
+                <w:color w:val="000000" w:themeColor="text1"/>
+                <w:sz w:val="24"/>
+                <w:szCs w:val="24"/>
+                <w:lang w:val="es-MX"/>
+              </w:rPr>
+              <w:t>10</w:t>
+            </w:r>
+          </w:p>
+        </w:tc>
+      </w:tr>
+      <w:tr>
+        <w:trPr>
+          <w:trHeight w:val="435"/>
+        </w:trPr>
+        <w:tc>
+          <w:tcPr>
+            <w:tcW w:w="465" w:type="dxa"/>
+            <w:shd w:val="clear" w:color="auto" w:fill="BDD6EE" w:themeFill="accent1" w:themeFillTint="66"/>
+          </w:tcPr>
+          <w:p>
+            <w:pPr>
+              <w:pStyle w:val="Prrafodelista"/>
+              <w:ind w:left="0"/>
+              <w:rPr>
+                <w:rFonts w:cstheme="minorHAnsi"/>
+                <w:color w:val="000000" w:themeColor="text1"/>
+                <w:sz w:val="24"/>
+                <w:szCs w:val="24"/>
+                <w:lang w:val="es-MX"/>
+              </w:rPr>
+            </w:pPr>
+            <w:r>
+              <w:rPr>
+                <w:rFonts w:cstheme="minorHAnsi"/>
+                <w:color w:val="000000" w:themeColor="text1"/>
+                <w:sz w:val="24"/>
+                <w:szCs w:val="24"/>
+                <w:lang w:val="es-MX"/>
+              </w:rPr>
+              <w:t>11</w:t>
+            </w:r>
+          </w:p>
+        </w:tc>
+        <w:tc>
+          <w:tcPr>
+            <w:tcW w:w="465" w:type="dxa"/>
+            <w:shd w:val="clear" w:color="auto" w:fill="A8D08D" w:themeFill="accent6" w:themeFillTint="99"/>
+          </w:tcPr>
+          <w:p>
+            <w:pPr>
+              <w:pStyle w:val="Prrafodelista"/>
+              <w:ind w:left="0"/>
+              <w:rPr>
+                <w:rFonts w:cstheme="minorHAnsi"/>
+                <w:color w:val="000000" w:themeColor="text1"/>
+                <w:sz w:val="24"/>
+                <w:szCs w:val="24"/>
+                <w:lang w:val="es-MX"/>
+              </w:rPr>
+            </w:pPr>
+            <w:r>
+              <w:rPr>
+                <w:rFonts w:cstheme="minorHAnsi"/>
+                <w:color w:val="000000" w:themeColor="text1"/>
+                <w:sz w:val="24"/>
+                <w:szCs w:val="24"/>
+                <w:lang w:val="es-MX"/>
+              </w:rPr>
+              <w:t>4</w:t>
+            </w:r>
+          </w:p>
+        </w:tc>
+        <w:tc>
+          <w:tcPr>
+            <w:tcW w:w="465" w:type="dxa"/>
+            <w:shd w:val="clear" w:color="auto" w:fill="FFFFFF" w:themeFill="background1"/>
+          </w:tcPr>
+          <w:p>
+            <w:pPr>
+              <w:pStyle w:val="Prrafodelista"/>
+              <w:ind w:left="0"/>
+              <w:rPr>
+                <w:rFonts w:cstheme="minorHAnsi"/>
+                <w:color w:val="000000" w:themeColor="text1"/>
+                <w:sz w:val="24"/>
+                <w:szCs w:val="24"/>
+                <w:lang w:val="es-MX"/>
+              </w:rPr>
+            </w:pPr>
+          </w:p>
+        </w:tc>
+        <w:tc>
+          <w:tcPr>
+            <w:tcW w:w="465" w:type="dxa"/>
+            <w:shd w:val="clear" w:color="auto" w:fill="A8D08D" w:themeFill="accent6" w:themeFillTint="99"/>
+          </w:tcPr>
+          <w:p>
+            <w:pPr>
+              <w:pStyle w:val="Prrafodelista"/>
+              <w:ind w:left="0"/>
+              <w:rPr>
+                <w:rFonts w:cstheme="minorHAnsi"/>
+                <w:color w:val="000000" w:themeColor="text1"/>
+                <w:sz w:val="24"/>
+                <w:szCs w:val="24"/>
+                <w:lang w:val="es-MX"/>
+              </w:rPr>
+            </w:pPr>
+            <w:r>
+              <w:rPr>
+                <w:rFonts w:cstheme="minorHAnsi"/>
+                <w:color w:val="000000" w:themeColor="text1"/>
+                <w:sz w:val="24"/>
+                <w:szCs w:val="24"/>
+                <w:lang w:val="es-MX"/>
+              </w:rPr>
+              <w:t>5</w:t>
+            </w:r>
+          </w:p>
+        </w:tc>
+        <w:tc>
+          <w:tcPr>
+            <w:tcW w:w="465" w:type="dxa"/>
+            <w:shd w:val="clear" w:color="auto" w:fill="BDD6EE" w:themeFill="accent1" w:themeFillTint="66"/>
+          </w:tcPr>
+          <w:p>
+            <w:pPr>
+              <w:pStyle w:val="Prrafodelista"/>
+              <w:ind w:left="0"/>
+              <w:rPr>
+                <w:rFonts w:cstheme="minorHAnsi"/>
+                <w:color w:val="000000" w:themeColor="text1"/>
+                <w:sz w:val="24"/>
+                <w:szCs w:val="24"/>
+                <w:lang w:val="es-MX"/>
+              </w:rPr>
+            </w:pPr>
+            <w:r>
+              <w:rPr>
+                <w:rFonts w:cstheme="minorHAnsi"/>
+                <w:color w:val="000000" w:themeColor="text1"/>
+                <w:sz w:val="24"/>
+                <w:szCs w:val="24"/>
+                <w:lang w:val="es-MX"/>
+              </w:rPr>
+              <w:t>14</w:t>
+            </w:r>
+          </w:p>
+        </w:tc>
+      </w:tr>
+      <w:tr>
+        <w:trPr>
+          <w:trHeight w:val="413"/>
+        </w:trPr>
+        <w:tc>
+          <w:tcPr>
+            <w:tcW w:w="465" w:type="dxa"/>
+            <w:shd w:val="clear" w:color="auto" w:fill="BDD6EE" w:themeFill="accent1" w:themeFillTint="66"/>
+          </w:tcPr>
+          <w:p>
+            <w:pPr>
+              <w:pStyle w:val="Prrafodelista"/>
+              <w:ind w:left="0"/>
+              <w:rPr>
+                <w:rFonts w:cstheme="minorHAnsi"/>
+                <w:color w:val="000000" w:themeColor="text1"/>
+                <w:sz w:val="24"/>
+                <w:szCs w:val="24"/>
+                <w:lang w:val="es-MX"/>
+              </w:rPr>
+            </w:pPr>
+            <w:r>
+              <w:rPr>
+                <w:rFonts w:cstheme="minorHAnsi"/>
+                <w:color w:val="000000" w:themeColor="text1"/>
+                <w:sz w:val="24"/>
+                <w:szCs w:val="24"/>
+                <w:lang w:val="es-MX"/>
+              </w:rPr>
+              <w:t>15</w:t>
+            </w:r>
+          </w:p>
+        </w:tc>
+        <w:tc>
+          <w:tcPr>
+            <w:tcW w:w="465" w:type="dxa"/>
+            <w:shd w:val="clear" w:color="auto" w:fill="A8D08D" w:themeFill="accent6" w:themeFillTint="99"/>
+          </w:tcPr>
+          <w:p>
+            <w:pPr>
+              <w:pStyle w:val="Prrafodelista"/>
+              <w:ind w:left="0"/>
+              <w:rPr>
+                <w:rFonts w:cstheme="minorHAnsi"/>
+                <w:color w:val="000000" w:themeColor="text1"/>
+                <w:sz w:val="24"/>
+                <w:szCs w:val="24"/>
+                <w:lang w:val="es-MX"/>
+              </w:rPr>
+            </w:pPr>
+            <w:r>
+              <w:rPr>
+                <w:rFonts w:cstheme="minorHAnsi"/>
+                <w:color w:val="000000" w:themeColor="text1"/>
+                <w:sz w:val="24"/>
+                <w:szCs w:val="24"/>
+                <w:lang w:val="es-MX"/>
+              </w:rPr>
+              <w:t>6</w:t>
+            </w:r>
+          </w:p>
+        </w:tc>
+        <w:tc>
+          <w:tcPr>
+            <w:tcW w:w="465" w:type="dxa"/>
+            <w:shd w:val="clear" w:color="auto" w:fill="A8D08D" w:themeFill="accent6" w:themeFillTint="99"/>
+          </w:tcPr>
+          <w:p>
+            <w:pPr>
+              <w:pStyle w:val="Prrafodelista"/>
+              <w:ind w:left="0"/>
+              <w:rPr>
+                <w:rFonts w:cstheme="minorHAnsi"/>
+                <w:color w:val="000000" w:themeColor="text1"/>
+                <w:sz w:val="24"/>
+                <w:szCs w:val="24"/>
+                <w:lang w:val="es-MX"/>
+              </w:rPr>
+            </w:pPr>
+            <w:r>
+              <w:rPr>
+                <w:rFonts w:cstheme="minorHAnsi"/>
+                <w:color w:val="000000" w:themeColor="text1"/>
+                <w:sz w:val="24"/>
+                <w:szCs w:val="24"/>
+                <w:lang w:val="es-MX"/>
+              </w:rPr>
+              <w:t>7</w:t>
+            </w:r>
+          </w:p>
+        </w:tc>
+        <w:tc>
+          <w:tcPr>
+            <w:tcW w:w="465" w:type="dxa"/>
+            <w:shd w:val="clear" w:color="auto" w:fill="A8D08D" w:themeFill="accent6" w:themeFillTint="99"/>
+          </w:tcPr>
+          <w:p>
+            <w:pPr>
+              <w:pStyle w:val="Prrafodelista"/>
+              <w:ind w:left="0"/>
+              <w:rPr>
+                <w:rFonts w:cstheme="minorHAnsi"/>
+                <w:color w:val="000000" w:themeColor="text1"/>
+                <w:sz w:val="24"/>
+                <w:szCs w:val="24"/>
+                <w:lang w:val="es-MX"/>
+              </w:rPr>
+            </w:pPr>
+            <w:r>
+              <w:rPr>
+                <w:rFonts w:cstheme="minorHAnsi"/>
+                <w:color w:val="000000" w:themeColor="text1"/>
+                <w:sz w:val="24"/>
+                <w:szCs w:val="24"/>
+                <w:lang w:val="es-MX"/>
+              </w:rPr>
+              <w:t>8</w:t>
+            </w:r>
+          </w:p>
+        </w:tc>
+        <w:tc>
+          <w:tcPr>
+            <w:tcW w:w="465" w:type="dxa"/>
+            <w:shd w:val="clear" w:color="auto" w:fill="BDD6EE" w:themeFill="accent1" w:themeFillTint="66"/>
+          </w:tcPr>
+          <w:p>
+            <w:pPr>
+              <w:pStyle w:val="Prrafodelista"/>
+              <w:ind w:left="0"/>
+              <w:rPr>
+                <w:rFonts w:cstheme="minorHAnsi"/>
+                <w:color w:val="000000" w:themeColor="text1"/>
+                <w:sz w:val="24"/>
+                <w:szCs w:val="24"/>
+                <w:lang w:val="es-MX"/>
+              </w:rPr>
+            </w:pPr>
+            <w:r>
+              <w:rPr>
+                <w:rFonts w:cstheme="minorHAnsi"/>
+                <w:color w:val="000000" w:themeColor="text1"/>
+                <w:sz w:val="24"/>
+                <w:szCs w:val="24"/>
+                <w:lang w:val="es-MX"/>
+              </w:rPr>
+              <w:t>19</w:t>
+            </w:r>
+          </w:p>
+        </w:tc>
+      </w:tr>
+      <w:tr>
+        <w:trPr>
+          <w:trHeight w:val="413"/>
+        </w:trPr>
+        <w:tc>
+          <w:tcPr>
+            <w:tcW w:w="465" w:type="dxa"/>
+            <w:shd w:val="clear" w:color="auto" w:fill="BDD6EE" w:themeFill="accent1" w:themeFillTint="66"/>
+          </w:tcPr>
+          <w:p>
+            <w:pPr>
+              <w:pStyle w:val="Prrafodelista"/>
+              <w:ind w:left="0"/>
+              <w:rPr>
+                <w:rFonts w:cstheme="minorHAnsi"/>
+                <w:color w:val="000000" w:themeColor="text1"/>
+                <w:sz w:val="24"/>
+                <w:szCs w:val="24"/>
+                <w:lang w:val="es-MX"/>
+              </w:rPr>
+            </w:pPr>
+            <w:r>
+              <w:rPr>
+                <w:rFonts w:cstheme="minorHAnsi"/>
+                <w:color w:val="000000" w:themeColor="text1"/>
+                <w:sz w:val="24"/>
+                <w:szCs w:val="24"/>
+                <w:lang w:val="es-MX"/>
+              </w:rPr>
+              <w:t>20</w:t>
+            </w:r>
+          </w:p>
+        </w:tc>
+        <w:tc>
+          <w:tcPr>
+            <w:tcW w:w="465" w:type="dxa"/>
+            <w:shd w:val="clear" w:color="auto" w:fill="BDD6EE" w:themeFill="accent1" w:themeFillTint="66"/>
+          </w:tcPr>
+          <w:p>
+            <w:pPr>
+              <w:pStyle w:val="Prrafodelista"/>
+              <w:ind w:left="0"/>
+              <w:rPr>
+                <w:rFonts w:cstheme="minorHAnsi"/>
+                <w:color w:val="000000" w:themeColor="text1"/>
+                <w:sz w:val="24"/>
+                <w:szCs w:val="24"/>
+                <w:lang w:val="es-MX"/>
+              </w:rPr>
+            </w:pPr>
+            <w:r>
+              <w:rPr>
+                <w:rFonts w:cstheme="minorHAnsi"/>
+                <w:color w:val="000000" w:themeColor="text1"/>
+                <w:sz w:val="24"/>
+                <w:szCs w:val="24"/>
+                <w:lang w:val="es-MX"/>
+              </w:rPr>
+              <w:t>21</w:t>
+            </w:r>
+          </w:p>
+        </w:tc>
+        <w:tc>
+          <w:tcPr>
+            <w:tcW w:w="465" w:type="dxa"/>
+            <w:shd w:val="clear" w:color="auto" w:fill="BDD6EE" w:themeFill="accent1" w:themeFillTint="66"/>
+          </w:tcPr>
+          <w:p>
+            <w:pPr>
+              <w:pStyle w:val="Prrafodelista"/>
+              <w:ind w:left="0"/>
+              <w:rPr>
+                <w:rFonts w:cstheme="minorHAnsi"/>
+                <w:color w:val="000000" w:themeColor="text1"/>
+                <w:sz w:val="24"/>
+                <w:szCs w:val="24"/>
+                <w:lang w:val="es-MX"/>
+              </w:rPr>
+            </w:pPr>
+            <w:r>
+              <w:rPr>
+                <w:rFonts w:cstheme="minorHAnsi"/>
+                <w:color w:val="000000" w:themeColor="text1"/>
+                <w:sz w:val="24"/>
+                <w:szCs w:val="24"/>
+                <w:lang w:val="es-MX"/>
+              </w:rPr>
+              <w:t>22</w:t>
+            </w:r>
+          </w:p>
+        </w:tc>
+        <w:tc>
+          <w:tcPr>
+            <w:tcW w:w="465" w:type="dxa"/>
+            <w:shd w:val="clear" w:color="auto" w:fill="BDD6EE" w:themeFill="accent1" w:themeFillTint="66"/>
+          </w:tcPr>
+          <w:p>
+            <w:pPr>
+              <w:pStyle w:val="Prrafodelista"/>
+              <w:ind w:left="0"/>
+              <w:rPr>
+                <w:rFonts w:cstheme="minorHAnsi"/>
+                <w:color w:val="000000" w:themeColor="text1"/>
+                <w:sz w:val="24"/>
+                <w:szCs w:val="24"/>
+                <w:lang w:val="es-MX"/>
+              </w:rPr>
+            </w:pPr>
+            <w:r>
+              <w:rPr>
+                <w:rFonts w:cstheme="minorHAnsi"/>
+                <w:color w:val="000000" w:themeColor="text1"/>
+                <w:sz w:val="24"/>
+                <w:szCs w:val="24"/>
+                <w:lang w:val="es-MX"/>
+              </w:rPr>
+              <w:t>23</w:t>
+            </w:r>
+          </w:p>
+        </w:tc>
+        <w:tc>
+          <w:tcPr>
+            <w:tcW w:w="465" w:type="dxa"/>
+            <w:shd w:val="clear" w:color="auto" w:fill="BDD6EE" w:themeFill="accent1" w:themeFillTint="66"/>
+          </w:tcPr>
+          <w:p>
+            <w:pPr>
+              <w:pStyle w:val="Prrafodelista"/>
+              <w:ind w:left="0"/>
+              <w:rPr>
+                <w:rFonts w:cstheme="minorHAnsi"/>
+                <w:color w:val="000000" w:themeColor="text1"/>
+                <w:sz w:val="24"/>
+                <w:szCs w:val="24"/>
+                <w:lang w:val="es-MX"/>
+              </w:rPr>
+            </w:pPr>
+            <w:r>
+              <w:rPr>
+                <w:rFonts w:cstheme="minorHAnsi"/>
+                <w:color w:val="000000" w:themeColor="text1"/>
+                <w:sz w:val="24"/>
+                <w:szCs w:val="24"/>
+                <w:lang w:val="es-MX"/>
+              </w:rPr>
+              <w:t>24</w:t>
+            </w:r>
+          </w:p>
+        </w:tc>
+      </w:tr>
+    </w:tbl>
+    <w:p>
+      <w:pPr>
+        <w:tabs>
+          <w:tab w:val="center" w:pos="1958"/>
+        </w:tabs>
+        <w:rPr>
+          <w:rFonts w:cstheme="minorHAnsi"/>
+          <w:color w:val="000000" w:themeColor="text1"/>
+          <w:sz w:val="24"/>
+          <w:szCs w:val="24"/>
+          <w:lang w:val="es-MX"/>
+        </w:rPr>
+      </w:pPr>
+      <w:r>
+        <w:rPr>
+          <w:rFonts w:cstheme="minorHAnsi"/>
+          <w:color w:val="000000" w:themeColor="text1"/>
+          <w:sz w:val="24"/>
+          <w:szCs w:val="24"/>
+          <w:lang w:val="es-MX"/>
+        </w:rPr>
+        <w:t>Punto (1, 1).</w:t>
+      </w:r>
+      <w:r>
+        <w:rPr>
+          <w:rFonts w:cstheme="minorHAnsi"/>
+          <w:color w:val="000000" w:themeColor="text1"/>
+          <w:sz w:val="24"/>
+          <w:szCs w:val="24"/>
+          <w:lang w:val="es-MX"/>
+        </w:rPr>
+        <w:tab/>
+        <w:t xml:space="preserve">        Punto (1, 1).</w:t>
+      </w:r>
+    </w:p>
+    <w:p>
+      <w:pPr>
+        <w:rPr>
+          <w:rFonts w:cstheme="minorHAnsi"/>
+          <w:sz w:val="24"/>
+          <w:szCs w:val="24"/>
+          <w:lang w:val="es-MX"/>
+        </w:rPr>
+      </w:pPr>
+    </w:p>
+    <w:p>
+      <w:pPr>
+        <w:rPr>
+          <w:rFonts w:cstheme="minorHAnsi"/>
+          <w:sz w:val="24"/>
+          <w:szCs w:val="24"/>
+          <w:lang w:val="es-MX"/>
+        </w:rPr>
+      </w:pPr>
+    </w:p>
+    <w:p>
+      <w:pPr>
+        <w:rPr>
+          <w:rFonts w:cstheme="minorHAnsi"/>
+          <w:sz w:val="24"/>
+          <w:szCs w:val="24"/>
+          <w:lang w:val="es-MX"/>
+        </w:rPr>
+      </w:pPr>
+    </w:p>
+    <w:p>
+      <w:pPr>
+        <w:rPr>
+          <w:rFonts w:cstheme="minorHAnsi"/>
+          <w:sz w:val="24"/>
+          <w:szCs w:val="24"/>
+          <w:lang w:val="es-MX"/>
+        </w:rPr>
+      </w:pPr>
+    </w:p>
+    <w:p>
+      <w:pPr>
+        <w:rPr>
+          <w:rFonts w:cstheme="minorHAnsi"/>
+          <w:sz w:val="24"/>
+          <w:szCs w:val="24"/>
+          <w:lang w:val="es-MX"/>
+        </w:rPr>
+      </w:pPr>
+      <w:r>
+        <w:rPr>
+          <w:rFonts w:cstheme="minorHAnsi"/>
+          <w:sz w:val="24"/>
+          <w:szCs w:val="24"/>
+          <w:lang w:val="es-MX"/>
+        </w:rPr>
+        <w:t>Los puntos no se alinean.</w:t>
+      </w:r>
+    </w:p>
+    <w:p>
+      <w:pPr>
+        <w:rPr>
+          <w:rFonts w:cstheme="minorHAnsi"/>
+          <w:sz w:val="24"/>
+          <w:szCs w:val="24"/>
+          <w:lang w:val="es-MX"/>
+        </w:rPr>
+      </w:pPr>
+      <w:r>
+        <w:rPr>
+          <w:rFonts w:cstheme="minorHAnsi"/>
+          <w:sz w:val="24"/>
+          <w:szCs w:val="24"/>
+          <w:lang w:val="es-MX"/>
+        </w:rPr>
+        <w:t xml:space="preserve">No se puede hallar valor para </w:t>
+      </w:r>
+    </w:p>
+    <w:p>
+      <w:pPr>
+        <w:rPr>
+          <w:rFonts w:cstheme="minorHAnsi"/>
+          <w:sz w:val="24"/>
+          <w:szCs w:val="24"/>
+          <w:lang w:val="es-MX"/>
+        </w:rPr>
+      </w:pPr>
+      <w:r>
+        <w:rPr>
+          <w:rFonts w:cstheme="minorHAnsi"/>
+          <w:noProof/>
+          <w:sz w:val="24"/>
+          <w:szCs w:val="24"/>
+          <w:lang w:eastAsia="es-CO"/>
+        </w:rPr>
+        <mc:AlternateContent>
+          <mc:Choice Requires="wps">
+            <w:drawing>
+              <wp:anchor distT="0" distB="0" distL="114300" distR="114300" simplePos="0" relativeHeight="251712512" behindDoc="0" locked="0" layoutInCell="1" allowOverlap="1">
+                <wp:simplePos x="0" y="0"/>
+                <wp:positionH relativeFrom="column">
+                  <wp:posOffset>3072765</wp:posOffset>
+                </wp:positionH>
+                <wp:positionV relativeFrom="paragraph">
+                  <wp:posOffset>2120265</wp:posOffset>
+                </wp:positionV>
+                <wp:extent cx="647700" cy="76200"/>
+                <wp:effectExtent l="0" t="0" r="76200" b="95250"/>
+                <wp:wrapNone/>
+                <wp:docPr id="29" name="Conector recto de flecha 29"/>
+                <wp:cNvGraphicFramePr/>
+                <a:graphic xmlns:a="http://schemas.openxmlformats.org/drawingml/2006/main">
+                  <a:graphicData uri="http://schemas.microsoft.com/office/word/2010/wordprocessingShape">
+                    <wps:wsp>
+                      <wps:cNvCnPr/>
+                      <wps:spPr>
+                        <a:xfrm>
+                          <a:off x="0" y="0"/>
+                          <a:ext cx="647700" cy="76200"/>
+                        </a:xfrm>
+                        <a:prstGeom prst="straightConnector1">
+                          <a:avLst/>
+                        </a:prstGeom>
+                        <a:ln>
+                          <a:tailEnd type="triangle"/>
+                        </a:ln>
+                      </wps:spPr>
+                      <wps:style>
+                        <a:lnRef idx="3">
+                          <a:schemeClr val="dk1"/>
+                        </a:lnRef>
+                        <a:fillRef idx="0">
+                          <a:schemeClr val="dk1"/>
+                        </a:fillRef>
+                        <a:effectRef idx="2">
+                          <a:schemeClr val="dk1"/>
+                        </a:effectRef>
+                        <a:fontRef idx="minor">
+                          <a:schemeClr val="tx1"/>
+                        </a:fontRef>
+                      </wps:style>
+                      <wps:bodyPr/>
+                    </wps:wsp>
+                  </a:graphicData>
+                </a:graphic>
+              </wp:anchor>
+            </w:drawing>
+          </mc:Choice>
+          <mc:Fallback>
+            <w:pict>
+              <v:shapetype w14:anchorId="0549A821" id="_x0000_t32" coordsize="21600,21600" o:spt="32" o:oned="t" path="m,l21600,21600e" filled="f">
+                <v:path arrowok="t" fillok="f" o:connecttype="none"/>
+                <o:lock v:ext="edit" shapetype="t"/>
+              </v:shapetype>
+              <v:shape id="Conector recto de flecha 29" o:spid="_x0000_s1026" type="#_x0000_t32" style="position:absolute;margin-left:241.95pt;margin-top:166.95pt;width:51pt;height:6pt;z-index:251712512;visibility:visible;mso-wrap-style:square;mso-wrap-distance-left:9pt;mso-wrap-distance-top:0;mso-wrap-distance-right:9pt;mso-wrap-distance-bottom:0;mso-position-horizontal:absolute;mso-position-horizontal-relative:text;mso-position-vertical:absolute;mso-position-vertical-relative:text" o:gfxdata="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" strokecolor="black [3200]" strokeweight="1.5pt">
+                <v:stroke endarrow="block" joinstyle="miter"/>
+              </v:shape>
+            </w:pict>
+          </mc:Fallback>
+        </mc:AlternateContent>
+      </w:r>
+      <w:r>
+        <w:rPr>
+          <w:rFonts w:cstheme="minorHAnsi"/>
+          <w:noProof/>
+          <w:sz w:val="24"/>
+          <w:szCs w:val="24"/>
+          <w:lang w:eastAsia="es-CO"/>
+        </w:rPr>
+        <mc:AlternateContent>
+          <mc:Choice Requires="wps">
+            <w:drawing>
+              <wp:anchor distT="0" distB="0" distL="114300" distR="114300" simplePos="0" relativeHeight="251711488" behindDoc="0" locked="0" layoutInCell="1" allowOverlap="1" wp14:anchorId="65FADFB4" wp14:editId="6464EAB8">
+                <wp:simplePos x="0" y="0"/>
+                <wp:positionH relativeFrom="column">
+                  <wp:posOffset>2215515</wp:posOffset>
+                </wp:positionH>
+                <wp:positionV relativeFrom="paragraph">
+                  <wp:posOffset>2034540</wp:posOffset>
+                </wp:positionV>
+                <wp:extent cx="600075" cy="66675"/>
+                <wp:effectExtent l="0" t="0" r="28575" b="28575"/>
+                <wp:wrapNone/>
+                <wp:docPr id="27" name="Conector recto 27"/>
+                <wp:cNvGraphicFramePr/>
+                <a:graphic xmlns:a="http://schemas.openxmlformats.org/drawingml/2006/main">
+                  <a:graphicData uri="http://schemas.microsoft.com/office/word/2010/wordprocessingShape">
+                    <wps:wsp>
+                      <wps:cNvCnPr/>
+                      <wps:spPr>
+                        <a:xfrm>
+                          <a:off x="0" y="0"/>
+                          <a:ext cx="600075" cy="66675"/>
+                        </a:xfrm>
+                        <a:prstGeom prst="line">
+                          <a:avLst/>
+                        </a:prstGeom>
+                        <a:ln/>
+                      </wps:spPr>
+                      <wps:style>
+                        <a:lnRef idx="3">
+                          <a:schemeClr val="dk1"/>
+                        </a:lnRef>
+                        <a:fillRef idx="0">
+                          <a:schemeClr val="dk1"/>
+                        </a:fillRef>
+                        <a:effectRef idx="2">
+                          <a:schemeClr val="dk1"/>
+                        </a:effectRef>
+                        <a:fontRef idx="minor">
+                          <a:schemeClr val="tx1"/>
+                        </a:fontRef>
+                      </wps:style>
+                      <wps:bodyPr/>
+                    </wps:wsp>
+                  </a:graphicData>
+                </a:graphic>
+                <wp14:sizeRelH relativeFrom="margin">
+                  <wp14:pctWidth>0</wp14:pctWidth>
+                </wp14:sizeRelH>
+                <wp14:sizeRelV relativeFrom="margin">
+                  <wp14:pctHeight>0</wp14:pctHeight>
+                </wp14:sizeRelV>
+              </wp:anchor>
+            </w:drawing>
+          </mc:Choice>
+          <mc:Fallback>
+            <w:pict>
+              <v:line w14:anchorId="341F392D" id="Conector recto 27" o:spid="_x0000_s1026" style="position:absolute;z-index:251711488;visibility:visible;mso-wrap-style:square;mso-width-percent:0;mso-height-percent:0;mso-wrap-distance-left:9pt;mso-wrap-distance-top:0;mso-wrap-distance-right:9pt;mso-wrap-distance-bottom:0;mso-position-horizontal:absolute;mso-position-horizontal-relative:text;mso-position-vertical:absolute;mso-position-vertical-relative:text;mso-width-percent:0;mso-height-percent:0;mso-width-relative:margin;mso-height-relative:margin" from="174.45pt,160.2pt" to="221.7pt,165.45pt" o:gfxdata="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" strokecolor="black [3200]" strokeweight="1.5pt">
+                <v:stroke joinstyle="miter"/>
+              </v:line>
+            </w:pict>
+          </mc:Fallback>
+        </mc:AlternateContent>
+      </w:r>
+      <w:r>
+        <w:rPr>
+          <w:rFonts w:cstheme="minorHAnsi"/>
+          <w:noProof/>
+          <w:sz w:val="24"/>
+          <w:szCs w:val="24"/>
+          <w:lang w:eastAsia="es-CO"/>
+        </w:rPr>
+        <mc:AlternateContent>
+          <mc:Choice Requires="wps">
+            <w:drawing>
+              <wp:anchor distT="0" distB="0" distL="114300" distR="114300" simplePos="0" relativeHeight="251709440" behindDoc="0" locked="0" layoutInCell="1" allowOverlap="1">
+                <wp:simplePos x="0" y="0"/>
+                <wp:positionH relativeFrom="column">
+                  <wp:posOffset>739140</wp:posOffset>
+                </wp:positionH>
+                <wp:positionV relativeFrom="paragraph">
+                  <wp:posOffset>1834515</wp:posOffset>
+                </wp:positionV>
+                <wp:extent cx="1162050" cy="152400"/>
+                <wp:effectExtent l="0" t="0" r="19050" b="19050"/>
+                <wp:wrapNone/>
+                <wp:docPr id="23" name="Conector recto 23"/>
+                <wp:cNvGraphicFramePr/>
+                <a:graphic xmlns:a="http://schemas.openxmlformats.org/drawingml/2006/main">
+                  <a:graphicData uri="http://schemas.microsoft.com/office/word/2010/wordprocessingShape">
+                    <wps:wsp>
+                      <wps:cNvCnPr/>
+                      <wps:spPr>
+                        <a:xfrm>
+                          <a:off x="0" y="0"/>
+                          <a:ext cx="1162050" cy="152400"/>
+                        </a:xfrm>
+                        <a:prstGeom prst="line">
+                          <a:avLst/>
+                        </a:prstGeom>
+                        <a:ln/>
+                      </wps:spPr>
+                      <wps:style>
+                        <a:lnRef idx="3">
+                          <a:schemeClr val="dk1"/>
+                        </a:lnRef>
+                        <a:fillRef idx="0">
+                          <a:schemeClr val="dk1"/>
+                        </a:fillRef>
+                        <a:effectRef idx="2">
+                          <a:schemeClr val="dk1"/>
+                        </a:effectRef>
+                        <a:fontRef idx="minor">
+                          <a:schemeClr val="tx1"/>
+                        </a:fontRef>
+                      </wps:style>
+                      <wps:bodyPr/>
+                    </wps:wsp>
+                  </a:graphicData>
+                </a:graphic>
+              </wp:anchor>
+            </w:drawing>
+          </mc:Choice>
+          <mc:Fallback>
+            <w:pict>
+              <v:line w14:anchorId="5CCC59CF" id="Conector recto 23" o:spid="_x0000_s1026" style="position:absolute;z-index:251709440;visibility:visible;mso-wrap-style:square;mso-wrap-distance-left:9pt;mso-wrap-distance-top:0;mso-wrap-distance-right:9pt;mso-wrap-distance-bottom:0;mso-position-horizontal:absolute;mso-position-horizontal-relative:text;mso-position-vertical:absolute;mso-position-vertical-relative:text" from="58.2pt,144.45pt" to="149.7pt,156.45pt" o:gfxdata="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" strokecolor="black [3200]" strokeweight="1.5pt">
+                <v:stroke joinstyle="miter"/>
+              </v:line>
+            </w:pict>
+          </mc:Fallback>
+        </mc:AlternateContent>
+      </w:r>
+      <w:r>
+        <w:rPr>
+          <w:rFonts w:cstheme="minorHAnsi"/>
+          <w:noProof/>
+          <w:sz w:val="24"/>
+          <w:szCs w:val="24"/>
+          <w:lang w:eastAsia="es-CO"/>
+        </w:rPr>
+        <mc:AlternateContent>
+          <mc:Choice Requires="wps">
+            <w:drawing>
+              <wp:anchor distT="0" distB="0" distL="114300" distR="114300" simplePos="0" relativeHeight="251706368" behindDoc="0" locked="0" layoutInCell="1" allowOverlap="1" wp14:anchorId="78E77CB6" wp14:editId="63A846B4">
+                <wp:simplePos x="0" y="0"/>
+                <wp:positionH relativeFrom="column">
+                  <wp:posOffset>1548765</wp:posOffset>
+                </wp:positionH>
+                <wp:positionV relativeFrom="paragraph">
+                  <wp:posOffset>1348740</wp:posOffset>
+                </wp:positionV>
+                <wp:extent cx="1390650" cy="1390650"/>
+                <wp:effectExtent l="0" t="228600" r="0" b="1409700"/>
+                <wp:wrapNone/>
+                <wp:docPr id="17" name="Rectángulo 17"/>
+                <wp:cNvGraphicFramePr/>
+                <a:graphic xmlns:a="http://schemas.openxmlformats.org/drawingml/2006/main">
+                  <a:graphicData uri="http://schemas.microsoft.com/office/word/2010/wordprocessingShape">
+                    <wps:wsp>
+                      <wps:cNvSpPr/>
+                      <wps:spPr>
+                        <a:xfrm>
+                          <a:off x="0" y="0"/>
+                          <a:ext cx="1390650" cy="1390650"/>
+                        </a:xfrm>
+                        <a:prstGeom prst="rect">
+                          <a:avLst/>
+                        </a:prstGeom>
+                        <a:ln>
+                          <a:noFill/>
+                        </a:ln>
+                        <a:effectLst>
+                          <a:outerShdw blurRad="44450" dist="27940" dir="5400000" algn="ctr">
+                            <a:srgbClr val="000000">
+                              <a:alpha val="32000"/>
+                            </a:srgbClr>
+                          </a:outerShdw>
+                          <a:reflection blurRad="6350" stA="50000" endA="300" endPos="90000" dist="50800" dir="5400000" sy="-100000" algn="bl" rotWithShape="0"/>
+                        </a:effectLst>
+                        <a:scene3d>
+                          <a:camera prst="isometricOffAxis2Right"/>
+                          <a:lightRig rig="balanced" dir="t">
+                            <a:rot lat="0" lon="0" rev="8700000"/>
+                          </a:lightRig>
+                        </a:scene3d>
+                        <a:sp3d>
+                          <a:bevelT w="190500" h="38100"/>
+                        </a:sp3d>
+                      </wps:spPr>
+                      <wps:style>
+                        <a:lnRef idx="2">
+                          <a:schemeClr val="accent1">
+                            <a:shade val="50000"/>
+                          </a:schemeClr>
+                        </a:lnRef>
+                        <a:fillRef idx="1">
+                          <a:schemeClr val="accent1"/>
+                        </a:fillRef>
+                        <a:effectRef idx="0">
+                          <a:schemeClr val="accent1"/>
+                        </a:effectRef>
+                        <a:fontRef idx="minor">
+                          <a:schemeClr val="lt1"/>
+                        </a:fontRef>
+                      </wps:style>
+                      <wps:bodyPr rot="0" spcFirstLastPara="0" vertOverflow="overflow" horzOverflow="overflow" vert="horz" wrap="square" lIns="91440" tIns="45720" rIns="91440" bIns="45720" numCol="1" spcCol="0" rtlCol="0" fromWordArt="0" anchor="ctr" anchorCtr="0" forceAA="0" compatLnSpc="1">
+                        <a:prstTxWarp prst="textNoShape">
+                          <a:avLst/>
+                        </a:prstTxWarp>
+                        <a:noAutofit/>
+                      </wps:bodyPr>
+                    </wps:wsp>
+                  </a:graphicData>
+                </a:graphic>
+              </wp:anchor>
+            </w:drawing>
+          </mc:Choice>
+          <mc:Fallback>
+            <w:pict>
+              <v:rect w14:anchorId="57BA4173" id="Rectángulo 17" o:spid="_x0000_s1026" style="position:absolute;margin-left:121.95pt;margin-top:106.2pt;width:109.5pt;height:109.5pt;z-index:251706368;visibility:visible;mso-wrap-style:square;mso-wrap-distance-left:9pt;mso-wrap-distance-top:0;mso-wrap-distance-right:9pt;mso-wrap-distance-bottom:0;mso-position-horizontal:absolute;mso-position-horizontal-relative:text;mso-position-vertical:absolute;mso-position-vertical-relative:text;v-text-anchor:middle" o:gfxdata="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" fillcolor="#5b9bd5 [3204]" stroked="f" strokeweight="1pt">
+                <v:shadow on="t" color="black" opacity="20971f" offset="0,2.2pt"/>
+                <o:extrusion v:ext="view" viewpoint="100pt,0" viewpointorigin=",0" skewangle="0" skewamt="0"/>
+              </v:rect>
+            </w:pict>
+          </mc:Fallback>
+        </mc:AlternateContent>
+      </w:r>
+      <w:r>
+        <w:rPr>
+          <w:rFonts w:cstheme="minorHAnsi"/>
+          <w:noProof/>
+          <w:sz w:val="24"/>
+          <w:szCs w:val="24"/>
+          <w:lang w:eastAsia="es-CO"/>
+        </w:rPr>
+        <mc:AlternateContent>
+          <mc:Choice Requires="wps">
+            <w:drawing>
+              <wp:anchor distT="0" distB="0" distL="114300" distR="114300" simplePos="0" relativeHeight="251708416" behindDoc="0" locked="0" layoutInCell="1" allowOverlap="1" wp14:anchorId="4BD089C7" wp14:editId="1A426512">
+                <wp:simplePos x="0" y="0"/>
+                <wp:positionH relativeFrom="margin">
+                  <wp:posOffset>2611120</wp:posOffset>
+                </wp:positionH>
+                <wp:positionV relativeFrom="paragraph">
+                  <wp:posOffset>1643380</wp:posOffset>
+                </wp:positionV>
+                <wp:extent cx="828675" cy="828675"/>
+                <wp:effectExtent l="0" t="133350" r="0" b="1076325"/>
+                <wp:wrapNone/>
+                <wp:docPr id="19" name="Rectángulo 19"/>
+                <wp:cNvGraphicFramePr/>
+                <a:graphic xmlns:a="http://schemas.openxmlformats.org/drawingml/2006/main">
+                  <a:graphicData uri="http://schemas.microsoft.com/office/word/2010/wordprocessingShape">
+                    <wps:wsp>
+                      <wps:cNvSpPr/>
+                      <wps:spPr>
+                        <a:xfrm>
+                          <a:off x="0" y="0"/>
+                          <a:ext cx="828675" cy="828675"/>
+                        </a:xfrm>
+                        <a:prstGeom prst="rect">
+                          <a:avLst/>
+                        </a:prstGeom>
+                        <a:solidFill>
+                          <a:schemeClr val="accent6">
+                            <a:lumMod val="60000"/>
+                            <a:lumOff val="40000"/>
+                          </a:schemeClr>
+                        </a:solidFill>
+                        <a:ln>
+                          <a:noFill/>
+                        </a:ln>
+                        <a:effectLst>
+                          <a:outerShdw blurRad="44450" dist="27940" dir="5400000" algn="ctr">
+                            <a:srgbClr val="000000">
+                              <a:alpha val="32000"/>
+                            </a:srgbClr>
+                          </a:outerShdw>
+                          <a:reflection blurRad="6350" stA="50000" endA="295" endPos="92000" dist="228600" dir="5400000" sy="-100000" algn="bl" rotWithShape="0"/>
+                        </a:effectLst>
+                        <a:scene3d>
+                          <a:camera prst="isometricOffAxis2Right"/>
+                          <a:lightRig rig="balanced" dir="t">
+                            <a:rot lat="0" lon="0" rev="8700000"/>
+                          </a:lightRig>
+                        </a:scene3d>
+                        <a:sp3d>
+                          <a:bevelT w="190500" h="38100"/>
+                        </a:sp3d>
+                      </wps:spPr>
+                      <wps:style>
+                        <a:lnRef idx="2">
+                          <a:schemeClr val="accent1">
+                            <a:shade val="50000"/>
+                          </a:schemeClr>
+                        </a:lnRef>
+                        <a:fillRef idx="1">
+                          <a:schemeClr val="accent1"/>
+                        </a:fillRef>
+                        <a:effectRef idx="0">
+                          <a:schemeClr val="accent1"/>
+                        </a:effectRef>
+                        <a:fontRef idx="minor">
+                          <a:schemeClr val="lt1"/>
+                        </a:fontRef>
+                      </wps:style>
+                      <wps:bodyPr rot="0" spcFirstLastPara="0" vertOverflow="overflow" horzOverflow="overflow" vert="horz" wrap="square" lIns="91440" tIns="45720" rIns="91440" bIns="45720" numCol="1" spcCol="0" rtlCol="0" fromWordArt="0" anchor="ctr" anchorCtr="0" forceAA="0" compatLnSpc="1">
+                        <a:prstTxWarp prst="textNoShape">
+                          <a:avLst/>
+                        </a:prstTxWarp>
+                        <a:noAutofit/>
+                      </wps:bodyPr>
+                    </wps:wsp>
+                  </a:graphicData>
+                </a:graphic>
+                <wp14:sizeRelH relativeFrom="margin">
+                  <wp14:pctWidth>0</wp14:pctWidth>
+                </wp14:sizeRelH>
+                <wp14:sizeRelV relativeFrom="margin">
+                  <wp14:pctHeight>0</wp14:pctHeight>
+                </wp14:sizeRelV>
+              </wp:anchor>
+            </w:drawing>
+          </mc:Choice>
+          <mc:Fallback>
+            <w:pict>
+              <v:rect w14:anchorId="261E82E1" id="Rectángulo 19" o:spid="_x0000_s1026" style="position:absolute;margin-left:205.6pt;margin-top:129.4pt;width:65.25pt;height:65.25pt;z-index:251708416;visibility:visible;mso-wrap-style:square;mso-width-percent:0;mso-height-percent:0;mso-wrap-distance-left:9pt;mso-wrap-distance-top:0;mso-wrap-distance-right:9pt;mso-wrap-distance-bottom:0;mso-position-horizontal:absolute;mso-position-horizontal-relative:margin;mso-position-vertical:absolute;mso-position-vertical-relative:text;mso-width-percent:0;mso-height-percent:0;mso-width-relative:margin;mso-height-relative:margin;v-text-anchor:middle" o:gfxdata="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" fillcolor="#a8d08d [1945]" stroked="f" strokeweight="1pt">
+                <v:shadow on="t" color="black" opacity="20971f" offset="0,2.2pt"/>
+                <o:extrusion v:ext="view" viewpoint="100pt,0" viewpointorigin=",0" skewangle="0" skewamt="0"/>
+                <w10:wrap anchorx="margin"/>
+              </v:rect>
+            </w:pict>
+          </mc:Fallback>
+        </mc:AlternateContent>
+      </w:r>
+      <w:proofErr w:type="gramStart"/>
+      <w:r>
+        <w:rPr>
+          <w:rFonts w:cstheme="minorHAnsi"/>
+          <w:sz w:val="24"/>
+          <w:szCs w:val="24"/>
+          <w:lang w:val="es-MX"/>
+        </w:rPr>
+        <w:t>que</w:t>
+      </w:r>
+      <w:proofErr w:type="gramEnd"/>
+      <w:r>
+        <w:rPr>
+          <w:rFonts w:cstheme="minorHAnsi"/>
+          <w:sz w:val="24"/>
+          <w:szCs w:val="24"/>
+          <w:lang w:val="es-MX"/>
+        </w:rPr>
+        <w:t xml:space="preserve"> 1 sea mayor.</w:t>
+      </w:r>
+    </w:p>
     <w:sectPr>
-      <w:headerReference w:type="default" r:id="rId11"/>
+      <w:headerReference w:type="default" r:id="rId12"/>
       <w:pgSz w:w="12240" w:h="15840"/>
       <w:pgMar w:top="1417" w:right="1701" w:bottom="1417" w:left="1701" w:header="708" w:footer="708" w:gutter="0"/>
       <w:pgBorders w:display="firstPage" w:offsetFrom="page">
@@ -10108,6 +12656,7 @@
         <w:docPartUnique/>
       </w:docPartObj>
     </w:sdtPr>
+    <w:sdtEndPr/>
     <w:sdtContent>
       <w:p>
         <w:pPr>
@@ -10263,7 +12812,7 @@
                                     <w:color w:val="FFFFFF" w:themeColor="background1"/>
                                     <w:lang w:val="es-ES"/>
                                   </w:rPr>
-                                  <w:t>5</w:t>
+                                  <w:t>4</w:t>
                                 </w:r>
                                 <w:r>
                                   <w:rPr>
@@ -10316,7 +12865,7 @@
                               <w:color w:val="FFFFFF" w:themeColor="background1"/>
                               <w:lang w:val="es-ES"/>
                             </w:rPr>
-                            <w:t>5</w:t>
+                            <w:t>4</w:t>
                           </w:r>
                           <w:r>
                             <w:rPr>
@@ -11516,7 +14065,7 @@
 </file>
 
 <file path=customXml/itemProps1.xml><?xml version="1.0" encoding="utf-8"?>
-<ds:datastoreItem xmlns:ds="http://schemas.openxmlformats.org/officeDocument/2006/customXml" ds:itemID="{A697935C-7BD4-4AA1-B680-32734052E8C0}">
+<ds:datastoreItem xmlns:ds="http://schemas.openxmlformats.org/officeDocument/2006/customXml" ds:itemID="{1AA905E8-EA2B-4B92-A641-727FBBB344A6}">
   <ds:schemaRefs>
     <ds:schemaRef ds:uri="http://schemas.openxmlformats.org/officeDocument/2006/bibliography"/>
   </ds:schemaRefs>

</xml_diff>